<commit_message>
1st attempt for web build
</commit_message>
<xml_diff>
--- a/Docs/UIUXATemplate_PrototypeReport_Arvid-van-den-Hoogen_494474.docx
+++ b/Docs/UIUXATemplate_PrototypeReport_Arvid-van-den-Hoogen_494474.docx
@@ -2362,67 +2362,9 @@
           <w:numId w:val="5"/>
         </w:numPr>
         <w:jc w:val="both"/>
-        <w:rPr>
-          <w:b/>
-          <w:color w:val="FF0000"/>
-        </w:rPr>
-      </w:pPr>
-      <w:r>
-        <w:rPr>
-          <w:color w:val="FF0000"/>
-        </w:rPr>
-        <w:t>The user can</w:t>
-      </w:r>
-      <w:r>
-        <w:rPr>
-          <w:color w:val="FF0000"/>
-        </w:rPr>
-        <w:t xml:space="preserve"> see a list of the past lectures they have attende</w:t>
-      </w:r>
-      <w:r>
-        <w:rPr>
-          <w:color w:val="FF0000"/>
-        </w:rPr>
-        <w:t xml:space="preserve">d </w:t>
-      </w:r>
-      <w:r>
-        <w:rPr>
-          <w:color w:val="FF0000"/>
-        </w:rPr>
-        <w:t>and choose to watch one of them</w:t>
-      </w:r>
-      <w:r>
-        <w:rPr>
-          <w:color w:val="FF0000"/>
-        </w:rPr>
-        <w:t>.</w:t>
-      </w:r>
-      <w:r>
-        <w:rPr>
-          <w:color w:val="FF0000"/>
-        </w:rPr>
-        <w:t xml:space="preserve"> </w:t>
-      </w:r>
-      <w:r>
-        <w:rPr>
-          <w:b/>
-          <w:color w:val="FF0000"/>
-        </w:rPr>
-        <w:t>(</w:t>
-      </w:r>
-      <w:r>
-        <w:rPr>
-          <w:b/>
-          <w:color w:val="FF0000"/>
-        </w:rPr>
-        <w:t xml:space="preserve">EXAMPLE - </w:t>
-      </w:r>
-      <w:r>
-        <w:rPr>
-          <w:b/>
-          <w:color w:val="FF0000"/>
-        </w:rPr>
-        <w:t>DELETE WHEN SUBMITTING)</w:t>
+      </w:pPr>
+      <w:r>
+        <w:t>The user can open a card pack using a key from their inventory.</w:t>
       </w:r>
     </w:p>
     <w:p>
@@ -2435,7 +2377,7 @@
         <w:jc w:val="both"/>
       </w:pPr>
       <w:r>
-        <w:t>…</w:t>
+        <w:t>The user can view all cards they own and inspect them.</w:t>
       </w:r>
     </w:p>
     <w:p>
@@ -2448,20 +2390,7 @@
         <w:jc w:val="both"/>
       </w:pPr>
       <w:r>
-        <w:t>…</w:t>
-      </w:r>
-    </w:p>
-    <w:p>
-      <w:pPr>
-        <w:pStyle w:val="ListParagraph"/>
-        <w:numPr>
-          <w:ilvl w:val="0"/>
-          <w:numId w:val="5"/>
-        </w:numPr>
-        <w:jc w:val="both"/>
-      </w:pPr>
-      <w:r>
-        <w:t>…</w:t>
+        <w:t>The user can set up a custom lobby and play a match.</w:t>
       </w:r>
     </w:p>
     <w:p/>
@@ -3685,33 +3614,69 @@
       <w:tblPr>
         <w:tblStyle w:val="TableGrid"/>
         <w:tblW w:w="0" w:type="auto"/>
+        <w:tblLayout w:type="fixed"/>
         <w:tblLook w:val="04A0" w:firstRow="1" w:lastRow="0" w:firstColumn="1" w:lastColumn="0" w:noHBand="0" w:noVBand="1"/>
       </w:tblPr>
       <w:tblGrid>
-        <w:gridCol w:w="3196"/>
-        <w:gridCol w:w="2940"/>
-        <w:gridCol w:w="3214"/>
+        <w:gridCol w:w="1885"/>
+        <w:gridCol w:w="3780"/>
+        <w:gridCol w:w="3685"/>
       </w:tblGrid>
       <w:tr>
         <w:tc>
           <w:tcPr>
-            <w:tcW w:w="9350" w:type="dxa"/>
-            <w:gridSpan w:val="3"/>
-          </w:tcPr>
-          <w:p>
-            <w:pPr>
-              <w:jc w:val="center"/>
-              <w:rPr>
-                <w:b/>
-                <w:color w:val="FF0000"/>
-              </w:rPr>
-            </w:pPr>
-            <w:r>
-              <w:rPr>
-                <w:b/>
-                <w:color w:val="FF0000"/>
-              </w:rPr>
-              <w:t>EXAMPLE TABLE - DELETE WHEN SUBMITTING</w:t>
+            <w:tcW w:w="1885" w:type="dxa"/>
+          </w:tcPr>
+          <w:p>
+            <w:pPr>
+              <w:jc w:val="both"/>
+              <w:rPr>
+                <w:b/>
+              </w:rPr>
+            </w:pPr>
+            <w:r>
+              <w:rPr>
+                <w:b/>
+              </w:rPr>
+              <w:t>Asset</w:t>
+            </w:r>
+          </w:p>
+        </w:tc>
+        <w:tc>
+          <w:tcPr>
+            <w:tcW w:w="3780" w:type="dxa"/>
+          </w:tcPr>
+          <w:p>
+            <w:pPr>
+              <w:jc w:val="both"/>
+              <w:rPr>
+                <w:b/>
+              </w:rPr>
+            </w:pPr>
+            <w:r>
+              <w:rPr>
+                <w:b/>
+              </w:rPr>
+              <w:t>Location</w:t>
+            </w:r>
+          </w:p>
+        </w:tc>
+        <w:tc>
+          <w:tcPr>
+            <w:tcW w:w="3685" w:type="dxa"/>
+          </w:tcPr>
+          <w:p>
+            <w:pPr>
+              <w:jc w:val="both"/>
+              <w:rPr>
+                <w:b/>
+              </w:rPr>
+            </w:pPr>
+            <w:r>
+              <w:rPr>
+                <w:b/>
+              </w:rPr>
+              <w:t>Source</w:t>
             </w:r>
           </w:p>
         </w:tc>
@@ -3719,266 +3684,7 @@
       <w:tr>
         <w:tc>
           <w:tcPr>
-            <w:tcW w:w="3196" w:type="dxa"/>
-          </w:tcPr>
-          <w:p>
-            <w:pPr>
-              <w:jc w:val="both"/>
-              <w:rPr>
-                <w:b/>
-                <w:color w:val="FF0000"/>
-              </w:rPr>
-            </w:pPr>
-            <w:r>
-              <w:rPr>
-                <w:b/>
-                <w:color w:val="FF0000"/>
-              </w:rPr>
-              <w:t>Asset</w:t>
-            </w:r>
-          </w:p>
-        </w:tc>
-        <w:tc>
-          <w:tcPr>
-            <w:tcW w:w="2940" w:type="dxa"/>
-          </w:tcPr>
-          <w:p>
-            <w:pPr>
-              <w:jc w:val="both"/>
-              <w:rPr>
-                <w:b/>
-                <w:color w:val="FF0000"/>
-              </w:rPr>
-            </w:pPr>
-            <w:r>
-              <w:rPr>
-                <w:b/>
-                <w:color w:val="FF0000"/>
-              </w:rPr>
-              <w:t>Location</w:t>
-            </w:r>
-          </w:p>
-        </w:tc>
-        <w:tc>
-          <w:tcPr>
-            <w:tcW w:w="3214" w:type="dxa"/>
-          </w:tcPr>
-          <w:p>
-            <w:pPr>
-              <w:jc w:val="both"/>
-              <w:rPr>
-                <w:b/>
-                <w:color w:val="FF0000"/>
-              </w:rPr>
-            </w:pPr>
-            <w:r>
-              <w:rPr>
-                <w:b/>
-                <w:color w:val="FF0000"/>
-              </w:rPr>
-              <w:t>Source</w:t>
-            </w:r>
-          </w:p>
-        </w:tc>
-      </w:tr>
-      <w:tr>
-        <w:tc>
-          <w:tcPr>
-            <w:tcW w:w="3196" w:type="dxa"/>
-          </w:tcPr>
-          <w:p>
-            <w:pPr>
-              <w:jc w:val="both"/>
-              <w:rPr>
-                <w:color w:val="FF0000"/>
-              </w:rPr>
-            </w:pPr>
-            <w:r>
-              <w:rPr>
-                <w:color w:val="FF0000"/>
-              </w:rPr>
-              <w:t>All i</w:t>
-            </w:r>
-            <w:r>
-              <w:rPr>
-                <w:color w:val="FF0000"/>
-              </w:rPr>
-              <w:t>cons</w:t>
-            </w:r>
-          </w:p>
-        </w:tc>
-        <w:tc>
-          <w:tcPr>
-            <w:tcW w:w="2940" w:type="dxa"/>
-          </w:tcPr>
-          <w:p>
-            <w:pPr>
-              <w:jc w:val="both"/>
-              <w:rPr>
-                <w:color w:val="FF0000"/>
-              </w:rPr>
-            </w:pPr>
-          </w:p>
-        </w:tc>
-        <w:tc>
-          <w:tcPr>
-            <w:tcW w:w="3214" w:type="dxa"/>
-          </w:tcPr>
-          <w:p>
-            <w:pPr>
-              <w:jc w:val="both"/>
-              <w:rPr>
-                <w:color w:val="FF0000"/>
-              </w:rPr>
-            </w:pPr>
-            <w:r>
-              <w:rPr>
-                <w:color w:val="FF0000"/>
-              </w:rPr>
-              <w:t>Web Icon pack (link to asset)</w:t>
-            </w:r>
-          </w:p>
-        </w:tc>
-      </w:tr>
-      <w:tr>
-        <w:tc>
-          <w:tcPr>
-            <w:tcW w:w="3196" w:type="dxa"/>
-          </w:tcPr>
-          <w:p>
-            <w:pPr>
-              <w:jc w:val="both"/>
-              <w:rPr>
-                <w:color w:val="FF0000"/>
-              </w:rPr>
-            </w:pPr>
-            <w:r>
-              <w:rPr>
-                <w:color w:val="FF0000"/>
-              </w:rPr>
-              <w:t>Search function code</w:t>
-            </w:r>
-          </w:p>
-        </w:tc>
-        <w:tc>
-          <w:tcPr>
-            <w:tcW w:w="2940" w:type="dxa"/>
-          </w:tcPr>
-          <w:p>
-            <w:pPr>
-              <w:jc w:val="both"/>
-              <w:rPr>
-                <w:color w:val="FF0000"/>
-              </w:rPr>
-            </w:pPr>
-            <w:r>
-              <w:rPr>
-                <w:color w:val="FF0000"/>
-              </w:rPr>
-              <w:t>Home screen</w:t>
-            </w:r>
-          </w:p>
-        </w:tc>
-        <w:tc>
-          <w:tcPr>
-            <w:tcW w:w="3214" w:type="dxa"/>
-          </w:tcPr>
-          <w:p>
-            <w:pPr>
-              <w:jc w:val="both"/>
-              <w:rPr>
-                <w:color w:val="FF0000"/>
-              </w:rPr>
-            </w:pPr>
-            <w:r>
-              <w:rPr>
-                <w:color w:val="FF0000"/>
-              </w:rPr>
-              <w:t>Unity tutorial (link to tutorial)</w:t>
-            </w:r>
-          </w:p>
-        </w:tc>
-      </w:tr>
-    </w:tbl>
-    <w:p>
-      <w:pPr>
-        <w:jc w:val="both"/>
-      </w:pPr>
-    </w:p>
-    <w:tbl>
-      <w:tblPr>
-        <w:tblStyle w:val="TableGrid"/>
-        <w:tblW w:w="0" w:type="auto"/>
-        <w:tblLook w:val="04A0" w:firstRow="1" w:lastRow="0" w:firstColumn="1" w:lastColumn="0" w:noHBand="0" w:noVBand="1"/>
-      </w:tblPr>
-      <w:tblGrid>
-        <w:gridCol w:w="2994"/>
-        <w:gridCol w:w="2737"/>
-        <w:gridCol w:w="3619"/>
-      </w:tblGrid>
-      <w:tr>
-        <w:tc>
-          <w:tcPr>
-            <w:tcW w:w="3238" w:type="dxa"/>
-          </w:tcPr>
-          <w:p>
-            <w:pPr>
-              <w:jc w:val="both"/>
-              <w:rPr>
-                <w:b/>
-              </w:rPr>
-            </w:pPr>
-            <w:r>
-              <w:rPr>
-                <w:b/>
-              </w:rPr>
-              <w:t>Asset</w:t>
-            </w:r>
-          </w:p>
-        </w:tc>
-        <w:tc>
-          <w:tcPr>
-            <w:tcW w:w="2936" w:type="dxa"/>
-          </w:tcPr>
-          <w:p>
-            <w:pPr>
-              <w:jc w:val="both"/>
-              <w:rPr>
-                <w:b/>
-              </w:rPr>
-            </w:pPr>
-            <w:r>
-              <w:rPr>
-                <w:b/>
-              </w:rPr>
-              <w:t>Location</w:t>
-            </w:r>
-          </w:p>
-        </w:tc>
-        <w:tc>
-          <w:tcPr>
-            <w:tcW w:w="3176" w:type="dxa"/>
-          </w:tcPr>
-          <w:p>
-            <w:pPr>
-              <w:jc w:val="both"/>
-              <w:rPr>
-                <w:b/>
-              </w:rPr>
-            </w:pPr>
-            <w:r>
-              <w:rPr>
-                <w:b/>
-              </w:rPr>
-              <w:t>Source</w:t>
-            </w:r>
-          </w:p>
-        </w:tc>
-      </w:tr>
-      <w:tr>
-        <w:tc>
-          <w:tcPr>
-            <w:tcW w:w="3238" w:type="dxa"/>
+            <w:tcW w:w="1885" w:type="dxa"/>
           </w:tcPr>
           <w:p>
             <w:pPr>
@@ -3996,7 +3702,7 @@
         </w:tc>
         <w:tc>
           <w:tcPr>
-            <w:tcW w:w="2936" w:type="dxa"/>
+            <w:tcW w:w="3780" w:type="dxa"/>
           </w:tcPr>
           <w:p>
             <w:pPr>
@@ -4009,7 +3715,7 @@
         </w:tc>
         <w:tc>
           <w:tcPr>
-            <w:tcW w:w="3176" w:type="dxa"/>
+            <w:tcW w:w="3685" w:type="dxa"/>
           </w:tcPr>
           <w:p>
             <w:pPr>
@@ -4029,7 +3735,7 @@
       <w:tr>
         <w:tc>
           <w:tcPr>
-            <w:tcW w:w="3238" w:type="dxa"/>
+            <w:tcW w:w="1885" w:type="dxa"/>
           </w:tcPr>
           <w:p>
             <w:pPr>
@@ -4042,7 +3748,7 @@
         </w:tc>
         <w:tc>
           <w:tcPr>
-            <w:tcW w:w="2936" w:type="dxa"/>
+            <w:tcW w:w="3780" w:type="dxa"/>
           </w:tcPr>
           <w:p>
             <w:pPr>
@@ -4055,7 +3761,7 @@
         </w:tc>
         <w:tc>
           <w:tcPr>
-            <w:tcW w:w="3176" w:type="dxa"/>
+            <w:tcW w:w="3685" w:type="dxa"/>
           </w:tcPr>
           <w:p>
             <w:pPr>
@@ -4075,14 +3781,262 @@
           </w:p>
         </w:tc>
       </w:tr>
+      <w:tr>
+        <w:tc>
+          <w:tcPr>
+            <w:tcW w:w="1885" w:type="dxa"/>
+          </w:tcPr>
+          <w:p>
+            <w:pPr>
+              <w:jc w:val="both"/>
+            </w:pPr>
+            <w:r>
+              <w:t>Search Icon</w:t>
+            </w:r>
+          </w:p>
+        </w:tc>
+        <w:tc>
+          <w:tcPr>
+            <w:tcW w:w="3780" w:type="dxa"/>
+          </w:tcPr>
+          <w:p>
+            <w:pPr>
+              <w:jc w:val="both"/>
+            </w:pPr>
+            <w:r>
+              <w:t>Used in library page for search bar</w:t>
+            </w:r>
+          </w:p>
+        </w:tc>
+        <w:tc>
+          <w:tcPr>
+            <w:tcW w:w="3685" w:type="dxa"/>
+          </w:tcPr>
+          <w:p>
+            <w:pPr>
+              <w:jc w:val="both"/>
+            </w:pPr>
+            <w:hyperlink r:id="rId13" w:history="1">
+              <w:r>
+                <w:rPr>
+                  <w:rStyle w:val="Hyperlink"/>
+                </w:rPr>
+                <w:t>https://www.flaticon.com/free-icon-font/search_3917061</w:t>
+              </w:r>
+            </w:hyperlink>
+            <w:r>
+              <w:t xml:space="preserve"> </w:t>
+            </w:r>
+          </w:p>
+        </w:tc>
+      </w:tr>
+      <w:tr>
+        <w:tc>
+          <w:tcPr>
+            <w:tcW w:w="1885" w:type="dxa"/>
+          </w:tcPr>
+          <w:p>
+            <w:pPr>
+              <w:jc w:val="both"/>
+            </w:pPr>
+            <w:r>
+              <w:t>Checkmark Icon</w:t>
+            </w:r>
+          </w:p>
+        </w:tc>
+        <w:tc>
+          <w:tcPr>
+            <w:tcW w:w="3780" w:type="dxa"/>
+          </w:tcPr>
+          <w:p>
+            <w:pPr>
+              <w:jc w:val="both"/>
+            </w:pPr>
+            <w:r>
+              <w:t>Used mostly in library page</w:t>
+            </w:r>
+          </w:p>
+        </w:tc>
+        <w:tc>
+          <w:tcPr>
+            <w:tcW w:w="3685" w:type="dxa"/>
+          </w:tcPr>
+          <w:p>
+            <w:pPr>
+              <w:jc w:val="both"/>
+            </w:pPr>
+            <w:hyperlink r:id="rId14" w:history="1">
+              <w:r>
+                <w:rPr>
+                  <w:rStyle w:val="Hyperlink"/>
+                </w:rPr>
+                <w:t>https://www.flaticon.com/free-icon/check_1055183?term=checkmark&amp;page=1&amp;position=11&amp;origin=search&amp;related_id=1055183</w:t>
+              </w:r>
+            </w:hyperlink>
+            <w:r>
+              <w:t xml:space="preserve"> </w:t>
+            </w:r>
+          </w:p>
+        </w:tc>
+      </w:tr>
+      <w:tr>
+        <w:tc>
+          <w:tcPr>
+            <w:tcW w:w="1885" w:type="dxa"/>
+          </w:tcPr>
+          <w:p>
+            <w:pPr>
+              <w:jc w:val="both"/>
+            </w:pPr>
+            <w:r>
+              <w:t>Arrow down Icon</w:t>
+            </w:r>
+          </w:p>
+        </w:tc>
+        <w:tc>
+          <w:tcPr>
+            <w:tcW w:w="3780" w:type="dxa"/>
+          </w:tcPr>
+          <w:p>
+            <w:pPr>
+              <w:jc w:val="both"/>
+            </w:pPr>
+            <w:r>
+              <w:t>Used in dropdown in library page</w:t>
+            </w:r>
+          </w:p>
+        </w:tc>
+        <w:tc>
+          <w:tcPr>
+            <w:tcW w:w="3685" w:type="dxa"/>
+          </w:tcPr>
+          <w:p>
+            <w:pPr>
+              <w:jc w:val="both"/>
+            </w:pPr>
+            <w:hyperlink r:id="rId15" w:history="1">
+              <w:r>
+                <w:rPr>
+                  <w:rStyle w:val="Hyperlink"/>
+                </w:rPr>
+                <w:t>https://www.flaticon.com/free-icon/arrow-down-sign-to-navigate_32195?term=arrow+down&amp;page=1&amp;position=2&amp;origin=search&amp;related_id=32195</w:t>
+              </w:r>
+            </w:hyperlink>
+          </w:p>
+        </w:tc>
+      </w:tr>
+      <w:tr>
+        <w:tc>
+          <w:tcPr>
+            <w:tcW w:w="1885" w:type="dxa"/>
+          </w:tcPr>
+          <w:p>
+            <w:pPr>
+              <w:jc w:val="both"/>
+            </w:pPr>
+            <w:r>
+              <w:t>Key Icon</w:t>
+            </w:r>
+          </w:p>
+        </w:tc>
+        <w:tc>
+          <w:tcPr>
+            <w:tcW w:w="3780" w:type="dxa"/>
+          </w:tcPr>
+          <w:p>
+            <w:pPr>
+              <w:jc w:val="both"/>
+            </w:pPr>
+            <w:r>
+              <w:t>Used in open packs page</w:t>
+            </w:r>
+          </w:p>
+        </w:tc>
+        <w:tc>
+          <w:tcPr>
+            <w:tcW w:w="3685" w:type="dxa"/>
+          </w:tcPr>
+          <w:p>
+            <w:pPr>
+              <w:jc w:val="both"/>
+            </w:pPr>
+            <w:hyperlink r:id="rId16" w:history="1">
+              <w:r>
+                <w:rPr>
+                  <w:rStyle w:val="Hyperlink"/>
+                </w:rPr>
+                <w:t>https://www.flaticon.com/free-icon/door-key_63432?term=key&amp;page=1&amp;position=5&amp;</w:t>
+              </w:r>
+              <w:r>
+                <w:rPr>
+                  <w:rStyle w:val="Hyperlink"/>
+                </w:rPr>
+                <w:t>o</w:t>
+              </w:r>
+              <w:r>
+                <w:rPr>
+                  <w:rStyle w:val="Hyperlink"/>
+                </w:rPr>
+                <w:t>rigin=search&amp;related_id=63432</w:t>
+              </w:r>
+            </w:hyperlink>
+            <w:r>
+              <w:t xml:space="preserve"> </w:t>
+            </w:r>
+          </w:p>
+        </w:tc>
+      </w:tr>
+      <w:tr>
+        <w:tc>
+          <w:tcPr>
+            <w:tcW w:w="1885" w:type="dxa"/>
+          </w:tcPr>
+          <w:p>
+            <w:pPr>
+              <w:jc w:val="both"/>
+            </w:pPr>
+            <w:r>
+              <w:t>Card / Pack art</w:t>
+            </w:r>
+          </w:p>
+        </w:tc>
+        <w:tc>
+          <w:tcPr>
+            <w:tcW w:w="3780" w:type="dxa"/>
+          </w:tcPr>
+          <w:p>
+            <w:pPr>
+              <w:jc w:val="both"/>
+            </w:pPr>
+            <w:r>
+              <w:t>The art on all cards and packs</w:t>
+            </w:r>
+          </w:p>
+        </w:tc>
+        <w:tc>
+          <w:tcPr>
+            <w:tcW w:w="3685" w:type="dxa"/>
+          </w:tcPr>
+          <w:p>
+            <w:pPr>
+              <w:jc w:val="both"/>
+            </w:pPr>
+            <w:hyperlink r:id="rId17" w:history="1">
+              <w:r>
+                <w:rPr>
+                  <w:rStyle w:val="Hyperlink"/>
+                </w:rPr>
+                <w:t>https://pixabay.com/</w:t>
+              </w:r>
+            </w:hyperlink>
+            <w:r>
+              <w:t xml:space="preserve"> </w:t>
+            </w:r>
+          </w:p>
+        </w:tc>
+      </w:tr>
     </w:tbl>
     <w:p/>
-    <w:p/>
-    <w:p>
-      <w:r>
-        <w:br w:type="page"/>
-      </w:r>
-    </w:p>
     <w:p>
       <w:pPr>
         <w:pStyle w:val="Heading1"/>
@@ -4093,7 +4047,6 @@
       </w:pPr>
       <w:bookmarkStart w:id="7" w:name="_Toc121129320"/>
       <w:r>
-        <w:lastRenderedPageBreak/>
         <w:t>Student-generated content (O</w:t>
       </w:r>
       <w:r>
@@ -4134,28 +4087,47 @@
       <w:tr>
         <w:tc>
           <w:tcPr>
-            <w:tcW w:w="9350" w:type="dxa"/>
-            <w:gridSpan w:val="2"/>
-          </w:tcPr>
-          <w:p>
-            <w:pPr>
-              <w:jc w:val="center"/>
-              <w:rPr>
-                <w:b/>
-                <w:color w:val="FF0000"/>
-              </w:rPr>
-            </w:pPr>
-            <w:r>
-              <w:rPr>
-                <w:b/>
-                <w:color w:val="FF0000"/>
-              </w:rPr>
-              <w:t>EXAMPLE TABLE - DELETE WHEN SUBMITTING</w:t>
+            <w:tcW w:w="4675" w:type="dxa"/>
+          </w:tcPr>
+          <w:p>
+            <w:pPr>
+              <w:jc w:val="both"/>
+              <w:rPr>
+                <w:b/>
+              </w:rPr>
+            </w:pPr>
+            <w:r>
+              <w:rPr>
+                <w:b/>
+              </w:rPr>
+              <w:t>Asset</w:t>
+            </w:r>
+          </w:p>
+        </w:tc>
+        <w:tc>
+          <w:tcPr>
+            <w:tcW w:w="4675" w:type="dxa"/>
+          </w:tcPr>
+          <w:p>
+            <w:pPr>
+              <w:jc w:val="both"/>
+              <w:rPr>
+                <w:b/>
+              </w:rPr>
+            </w:pPr>
+            <w:r>
+              <w:rPr>
+                <w:b/>
+              </w:rPr>
+              <w:t>Location</w:t>
             </w:r>
           </w:p>
         </w:tc>
       </w:tr>
       <w:tr>
+        <w:trPr>
+          <w:trHeight w:val="593"/>
+        </w:trPr>
         <w:tc>
           <w:tcPr>
             <w:tcW w:w="4675" w:type="dxa"/>
@@ -4163,17 +4135,9 @@
           <w:p>
             <w:pPr>
               <w:jc w:val="both"/>
-              <w:rPr>
-                <w:b/>
-                <w:color w:val="FF0000"/>
-              </w:rPr>
-            </w:pPr>
-            <w:r>
-              <w:rPr>
-                <w:b/>
-                <w:color w:val="FF0000"/>
-              </w:rPr>
-              <w:t>Asset</w:t>
+            </w:pPr>
+            <w:r>
+              <w:t>All code (following are examples)</w:t>
             </w:r>
           </w:p>
         </w:tc>
@@ -4184,17 +4148,9 @@
           <w:p>
             <w:pPr>
               <w:jc w:val="both"/>
-              <w:rPr>
-                <w:b/>
-                <w:color w:val="FF0000"/>
-              </w:rPr>
-            </w:pPr>
-            <w:r>
-              <w:rPr>
-                <w:b/>
-                <w:color w:val="FF0000"/>
-              </w:rPr>
-              <w:t>Location</w:t>
+            </w:pPr>
+            <w:r>
+              <w:t>The entire project</w:t>
             </w:r>
           </w:p>
         </w:tc>
@@ -4207,15 +4163,9 @@
           <w:p>
             <w:pPr>
               <w:jc w:val="both"/>
-              <w:rPr>
-                <w:color w:val="FF0000"/>
-              </w:rPr>
-            </w:pPr>
-            <w:r>
-              <w:rPr>
-                <w:color w:val="FF0000"/>
-              </w:rPr>
-              <w:t>GPS location estimation code</w:t>
+            </w:pPr>
+            <w:r>
+              <w:t>Window Navigation Framework code</w:t>
             </w:r>
           </w:p>
         </w:tc>
@@ -4226,21 +4176,9 @@
           <w:p>
             <w:pPr>
               <w:jc w:val="both"/>
-              <w:rPr>
-                <w:color w:val="FF0000"/>
-              </w:rPr>
-            </w:pPr>
-            <w:r>
-              <w:rPr>
-                <w:color w:val="FF0000"/>
-              </w:rPr>
-              <w:t>Searching for nearby events</w:t>
-            </w:r>
-            <w:r>
-              <w:rPr>
-                <w:color w:val="FF0000"/>
-              </w:rPr>
-              <w:t xml:space="preserve"> page</w:t>
+            </w:pPr>
+            <w:r>
+              <w:t>The entire project</w:t>
             </w:r>
           </w:p>
         </w:tc>
@@ -4253,15 +4191,9 @@
           <w:p>
             <w:pPr>
               <w:jc w:val="both"/>
-              <w:rPr>
-                <w:color w:val="FF0000"/>
-              </w:rPr>
-            </w:pPr>
-            <w:r>
-              <w:rPr>
-                <w:color w:val="FF0000"/>
-              </w:rPr>
-              <w:t>Logo</w:t>
+            </w:pPr>
+            <w:r>
+              <w:t>Card Generators code</w:t>
             </w:r>
           </w:p>
         </w:tc>
@@ -4272,71 +4204,9 @@
           <w:p>
             <w:pPr>
               <w:jc w:val="both"/>
-              <w:rPr>
-                <w:color w:val="FF0000"/>
-              </w:rPr>
-            </w:pPr>
-            <w:r>
-              <w:rPr>
-                <w:color w:val="FF0000"/>
-              </w:rPr>
-              <w:t>Splash screen</w:t>
-            </w:r>
-          </w:p>
-        </w:tc>
-      </w:tr>
-    </w:tbl>
-    <w:p>
-      <w:pPr>
-        <w:jc w:val="both"/>
-      </w:pPr>
-    </w:p>
-    <w:tbl>
-      <w:tblPr>
-        <w:tblStyle w:val="TableGrid"/>
-        <w:tblW w:w="0" w:type="auto"/>
-        <w:tblLook w:val="04A0" w:firstRow="1" w:lastRow="0" w:firstColumn="1" w:lastColumn="0" w:noHBand="0" w:noVBand="1"/>
-      </w:tblPr>
-      <w:tblGrid>
-        <w:gridCol w:w="4675"/>
-        <w:gridCol w:w="4675"/>
-      </w:tblGrid>
-      <w:tr>
-        <w:tc>
-          <w:tcPr>
-            <w:tcW w:w="4675" w:type="dxa"/>
-          </w:tcPr>
-          <w:p>
-            <w:pPr>
-              <w:jc w:val="both"/>
-              <w:rPr>
-                <w:b/>
-              </w:rPr>
-            </w:pPr>
-            <w:r>
-              <w:rPr>
-                <w:b/>
-              </w:rPr>
-              <w:t>Asset</w:t>
-            </w:r>
-          </w:p>
-        </w:tc>
-        <w:tc>
-          <w:tcPr>
-            <w:tcW w:w="4675" w:type="dxa"/>
-          </w:tcPr>
-          <w:p>
-            <w:pPr>
-              <w:jc w:val="both"/>
-              <w:rPr>
-                <w:b/>
-              </w:rPr>
-            </w:pPr>
-            <w:r>
-              <w:rPr>
-                <w:b/>
-              </w:rPr>
-              <w:t>Location</w:t>
+            </w:pPr>
+            <w:r>
+              <w:t>Library screen / Pack info popup</w:t>
             </w:r>
           </w:p>
         </w:tc>
@@ -4351,7 +4221,7 @@
               <w:jc w:val="both"/>
             </w:pPr>
             <w:r>
-              <w:t>…</w:t>
+              <w:t>Pointer Reactions code</w:t>
             </w:r>
           </w:p>
         </w:tc>
@@ -4364,7 +4234,37 @@
               <w:jc w:val="both"/>
             </w:pPr>
             <w:r>
-              <w:t>…</w:t>
+              <w:t>Buttons</w:t>
+            </w:r>
+          </w:p>
+        </w:tc>
+      </w:tr>
+      <w:tr>
+        <w:tc>
+          <w:tcPr>
+            <w:tcW w:w="4675" w:type="dxa"/>
+          </w:tcPr>
+          <w:p>
+            <w:pPr>
+              <w:jc w:val="both"/>
+            </w:pPr>
+            <w:proofErr w:type="spellStart"/>
+            <w:r>
+              <w:t>UIPathFollower</w:t>
+            </w:r>
+            <w:proofErr w:type="spellEnd"/>
+          </w:p>
+        </w:tc>
+        <w:tc>
+          <w:tcPr>
+            <w:tcW w:w="4675" w:type="dxa"/>
+          </w:tcPr>
+          <w:p>
+            <w:pPr>
+              <w:jc w:val="both"/>
+            </w:pPr>
+            <w:r>
+              <w:t>Open pack screen</w:t>
             </w:r>
           </w:p>
         </w:tc>
@@ -4501,28 +4401,17 @@
     <w:p>
       <w:pPr>
         <w:ind w:left="360"/>
-        <w:jc w:val="both"/>
-      </w:pPr>
-      <w:r>
-        <w:rPr>
-          <w:color w:val="FF0000"/>
-        </w:rPr>
-        <w:t xml:space="preserve">In version A, the user gets an overview of all the outside events in one page and can choose one to see the details. In version B, a recommended event is shown in detail from the very beginning, and afterwards the user can swipe left/right to navigate through the other events. </w:t>
-      </w:r>
-      <w:r>
-        <w:rPr>
-          <w:b/>
-          <w:color w:val="FF0000"/>
-        </w:rPr>
-        <w:t>(EXAMPLE - DELETE WHEN SUBMITTING)</w:t>
-      </w:r>
-    </w:p>
-    <w:p>
-      <w:pPr>
-        <w:ind w:left="360"/>
-      </w:pPr>
-      <w:r>
-        <w:t>…</w:t>
+      </w:pPr>
+      <w:r>
+        <w:t>All differences take place on the ‘Open Cards’ page.</w:t>
+      </w:r>
+      <w:r>
+        <w:br/>
+        <w:t>In version A, the user selects a pack, then selects whether to see more info or purchase the pack.</w:t>
+      </w:r>
+      <w:r>
+        <w:br/>
+        <w:t>In version B, the user selects a pack by simple clicking on it. This will show a popup with both additional information and purchase information. To make space for the purchase information, the median results panel has been removed.</w:t>
       </w:r>
     </w:p>
     <w:p>
@@ -4576,28 +4465,13 @@
     <w:p>
       <w:pPr>
         <w:ind w:left="360"/>
-        <w:jc w:val="both"/>
-      </w:pPr>
-      <w:r>
-        <w:rPr>
-          <w:color w:val="FF0000"/>
-        </w:rPr>
-        <w:t xml:space="preserve">Because of the provided overview window, it will be easier and faster for the user to find an event that they like using version A. </w:t>
-      </w:r>
-      <w:r>
-        <w:rPr>
-          <w:b/>
-          <w:color w:val="FF0000"/>
-        </w:rPr>
-        <w:t>(EXAMPLE - DELETE WHEN SUBMITTING)</w:t>
-      </w:r>
-    </w:p>
-    <w:p>
-      <w:pPr>
-        <w:ind w:firstLine="360"/>
-      </w:pPr>
-      <w:r>
-        <w:t>…</w:t>
+      </w:pPr>
+      <w:r>
+        <w:t>I believe that in version B, users will have an easier time selecting their desired pack. I also believe that the ‘Median Results’ panel from version A may have been somewhat deterring.</w:t>
+      </w:r>
+      <w:r>
+        <w:br/>
+        <w:t>In version B, the window no longer shows which key is used for each pack which may be frustrating.</w:t>
       </w:r>
     </w:p>
     <w:p>
@@ -4659,19 +4533,40 @@
         </w:trPr>
         <w:tc>
           <w:tcPr>
-            <w:tcW w:w="8990" w:type="dxa"/>
-            <w:gridSpan w:val="2"/>
-          </w:tcPr>
-          <w:p>
-            <w:pPr>
-              <w:jc w:val="center"/>
-            </w:pPr>
-            <w:r>
-              <w:rPr>
-                <w:b/>
-                <w:color w:val="FF0000"/>
-              </w:rPr>
-              <w:t>(EXAMPLE TABLE - DELETE WHEN SUBMITTING)</w:t>
+            <w:tcW w:w="2515" w:type="dxa"/>
+          </w:tcPr>
+          <w:p>
+            <w:pPr>
+              <w:rPr>
+                <w:b/>
+              </w:rPr>
+            </w:pPr>
+            <w:r>
+              <w:rPr>
+                <w:b/>
+              </w:rPr>
+              <w:t>Independent variable</w:t>
+            </w:r>
+          </w:p>
+        </w:tc>
+        <w:tc>
+          <w:tcPr>
+            <w:tcW w:w="6475" w:type="dxa"/>
+          </w:tcPr>
+          <w:p>
+            <w:pPr>
+              <w:jc w:val="both"/>
+            </w:pPr>
+            <w:r>
+              <w:t>Layout of the “Open Pack” page (</w:t>
+            </w:r>
+            <w:proofErr w:type="gramStart"/>
+            <w:r>
+              <w:t>and also</w:t>
+            </w:r>
+            <w:proofErr w:type="gramEnd"/>
+            <w:r>
+              <w:t xml:space="preserve"> the pack info popup screen)</w:t>
             </w:r>
           </w:p>
         </w:tc>
@@ -4688,15 +4583,13 @@
             <w:pPr>
               <w:rPr>
                 <w:b/>
-                <w:color w:val="FF0000"/>
-              </w:rPr>
-            </w:pPr>
-            <w:r>
-              <w:rPr>
-                <w:b/>
-                <w:color w:val="FF0000"/>
-              </w:rPr>
-              <w:t>Independent variable</w:t>
+              </w:rPr>
+            </w:pPr>
+            <w:r>
+              <w:rPr>
+                <w:b/>
+              </w:rPr>
+              <w:t>Dependent variable(s)</w:t>
             </w:r>
           </w:p>
         </w:tc>
@@ -4706,17 +4599,47 @@
           </w:tcPr>
           <w:p>
             <w:pPr>
-              <w:jc w:val="both"/>
-              <w:rPr>
-                <w:color w:val="FF0000"/>
-              </w:rPr>
-            </w:pPr>
-            <w:r>
-              <w:rPr>
-                <w:color w:val="FF0000"/>
-              </w:rPr>
-              <w:t xml:space="preserve">Layout of the “outside events” list </w:t>
-            </w:r>
+              <w:pStyle w:val="ListParagraph"/>
+              <w:numPr>
+                <w:ilvl w:val="0"/>
+                <w:numId w:val="8"/>
+              </w:numPr>
+              <w:jc w:val="both"/>
+            </w:pPr>
+            <w:r>
+              <w:t>Ease of selecting desired pack</w:t>
+            </w:r>
+          </w:p>
+          <w:p>
+            <w:pPr>
+              <w:pStyle w:val="ListParagraph"/>
+              <w:numPr>
+                <w:ilvl w:val="0"/>
+                <w:numId w:val="8"/>
+              </w:numPr>
+              <w:jc w:val="both"/>
+            </w:pPr>
+            <w:r>
+              <w:t>Search time of finding information</w:t>
+            </w:r>
+          </w:p>
+          <w:p>
+            <w:pPr>
+              <w:pStyle w:val="ListParagraph"/>
+              <w:numPr>
+                <w:ilvl w:val="0"/>
+                <w:numId w:val="8"/>
+              </w:numPr>
+              <w:jc w:val="both"/>
+            </w:pPr>
+            <w:r>
+              <w:t xml:space="preserve">User purchase </w:t>
+            </w:r>
+            <w:proofErr w:type="spellStart"/>
+            <w:r>
+              <w:t>behaviour</w:t>
+            </w:r>
+            <w:proofErr w:type="spellEnd"/>
           </w:p>
         </w:tc>
       </w:tr>
@@ -4732,15 +4655,13 @@
             <w:pPr>
               <w:rPr>
                 <w:b/>
-                <w:color w:val="FF0000"/>
-              </w:rPr>
-            </w:pPr>
-            <w:r>
-              <w:rPr>
-                <w:b/>
-                <w:color w:val="FF0000"/>
-              </w:rPr>
-              <w:t>Dependent variable(s)</w:t>
+              </w:rPr>
+            </w:pPr>
+            <w:r>
+              <w:rPr>
+                <w:b/>
+              </w:rPr>
+              <w:t>Confounding variable(s)</w:t>
             </w:r>
           </w:p>
         </w:tc>
@@ -4756,15 +4677,9 @@
                 <w:numId w:val="8"/>
               </w:numPr>
               <w:jc w:val="both"/>
-              <w:rPr>
-                <w:color w:val="FF0000"/>
-              </w:rPr>
-            </w:pPr>
-            <w:r>
-              <w:rPr>
-                <w:color w:val="FF0000"/>
-              </w:rPr>
-              <w:t>Search time for an event</w:t>
+            </w:pPr>
+            <w:r>
+              <w:t>User purchase habits</w:t>
             </w:r>
           </w:p>
           <w:p>
@@ -4775,82 +4690,8 @@
                 <w:numId w:val="8"/>
               </w:numPr>
               <w:jc w:val="both"/>
-              <w:rPr>
-                <w:color w:val="FF0000"/>
-              </w:rPr>
-            </w:pPr>
-            <w:r>
-              <w:rPr>
-                <w:color w:val="FF0000"/>
-              </w:rPr>
-              <w:t>Ease of use</w:t>
-            </w:r>
-          </w:p>
-          <w:p>
-            <w:pPr>
-              <w:pStyle w:val="ListParagraph"/>
-              <w:numPr>
-                <w:ilvl w:val="0"/>
-                <w:numId w:val="8"/>
-              </w:numPr>
-              <w:jc w:val="both"/>
-              <w:rPr>
-                <w:color w:val="FF0000"/>
-              </w:rPr>
-            </w:pPr>
-            <w:r>
-              <w:rPr>
-                <w:color w:val="FF0000"/>
-              </w:rPr>
-              <w:t>User engagement</w:t>
-            </w:r>
-          </w:p>
-        </w:tc>
-      </w:tr>
-      <w:tr>
-        <w:trPr>
-          <w:jc w:val="center"/>
-        </w:trPr>
-        <w:tc>
-          <w:tcPr>
-            <w:tcW w:w="2515" w:type="dxa"/>
-          </w:tcPr>
-          <w:p>
-            <w:pPr>
-              <w:rPr>
-                <w:b/>
-                <w:color w:val="FF0000"/>
-              </w:rPr>
-            </w:pPr>
-            <w:r>
-              <w:rPr>
-                <w:b/>
-                <w:color w:val="FF0000"/>
-              </w:rPr>
-              <w:t>Confounding variable(s)</w:t>
-            </w:r>
-          </w:p>
-        </w:tc>
-        <w:tc>
-          <w:tcPr>
-            <w:tcW w:w="6475" w:type="dxa"/>
-          </w:tcPr>
-          <w:p>
-            <w:pPr>
-              <w:pStyle w:val="ListParagraph"/>
-              <w:numPr>
-                <w:ilvl w:val="0"/>
-                <w:numId w:val="8"/>
-              </w:numPr>
-              <w:jc w:val="both"/>
-              <w:rPr>
-                <w:color w:val="FF0000"/>
-              </w:rPr>
-            </w:pPr>
-            <w:r>
-              <w:rPr>
-                <w:color w:val="FF0000"/>
-              </w:rPr>
+            </w:pPr>
+            <w:r>
               <w:t>Screen resolution/size</w:t>
             </w:r>
           </w:p>
@@ -4863,193 +4704,10 @@
         <w:jc w:val="both"/>
       </w:pPr>
     </w:p>
-    <w:tbl>
-      <w:tblPr>
-        <w:tblStyle w:val="TableGrid"/>
-        <w:tblW w:w="0" w:type="auto"/>
-        <w:jc w:val="center"/>
-        <w:tblLook w:val="04A0" w:firstRow="1" w:lastRow="0" w:firstColumn="1" w:lastColumn="0" w:noHBand="0" w:noVBand="1"/>
-      </w:tblPr>
-      <w:tblGrid>
-        <w:gridCol w:w="2515"/>
-        <w:gridCol w:w="6475"/>
-      </w:tblGrid>
-      <w:tr>
-        <w:trPr>
-          <w:jc w:val="center"/>
-        </w:trPr>
-        <w:tc>
-          <w:tcPr>
-            <w:tcW w:w="2515" w:type="dxa"/>
-          </w:tcPr>
-          <w:p>
-            <w:pPr>
-              <w:rPr>
-                <w:b/>
-              </w:rPr>
-            </w:pPr>
-            <w:r>
-              <w:rPr>
-                <w:b/>
-              </w:rPr>
-              <w:t>Independent variable</w:t>
-            </w:r>
-          </w:p>
-        </w:tc>
-        <w:tc>
-          <w:tcPr>
-            <w:tcW w:w="6475" w:type="dxa"/>
-          </w:tcPr>
-          <w:p>
-            <w:pPr>
-              <w:jc w:val="both"/>
-            </w:pPr>
-            <w:r>
-              <w:t>…</w:t>
-            </w:r>
-          </w:p>
-        </w:tc>
-      </w:tr>
-      <w:tr>
-        <w:trPr>
-          <w:jc w:val="center"/>
-        </w:trPr>
-        <w:tc>
-          <w:tcPr>
-            <w:tcW w:w="2515" w:type="dxa"/>
-          </w:tcPr>
-          <w:p>
-            <w:pPr>
-              <w:rPr>
-                <w:b/>
-              </w:rPr>
-            </w:pPr>
-            <w:r>
-              <w:rPr>
-                <w:b/>
-              </w:rPr>
-              <w:t>Dependent variable(s)</w:t>
-            </w:r>
-          </w:p>
-        </w:tc>
-        <w:tc>
-          <w:tcPr>
-            <w:tcW w:w="6475" w:type="dxa"/>
-          </w:tcPr>
-          <w:p>
-            <w:pPr>
-              <w:pStyle w:val="ListParagraph"/>
-              <w:numPr>
-                <w:ilvl w:val="0"/>
-                <w:numId w:val="8"/>
-              </w:numPr>
-              <w:jc w:val="both"/>
-            </w:pPr>
-            <w:r>
-              <w:t>…</w:t>
-            </w:r>
-          </w:p>
-          <w:p>
-            <w:pPr>
-              <w:pStyle w:val="ListParagraph"/>
-              <w:numPr>
-                <w:ilvl w:val="0"/>
-                <w:numId w:val="8"/>
-              </w:numPr>
-              <w:jc w:val="both"/>
-            </w:pPr>
-            <w:r>
-              <w:t>…</w:t>
-            </w:r>
-          </w:p>
-          <w:p>
-            <w:pPr>
-              <w:pStyle w:val="ListParagraph"/>
-              <w:numPr>
-                <w:ilvl w:val="0"/>
-                <w:numId w:val="8"/>
-              </w:numPr>
-              <w:jc w:val="both"/>
-            </w:pPr>
-            <w:r>
-              <w:t>…</w:t>
-            </w:r>
-          </w:p>
-        </w:tc>
-      </w:tr>
-      <w:tr>
-        <w:trPr>
-          <w:jc w:val="center"/>
-        </w:trPr>
-        <w:tc>
-          <w:tcPr>
-            <w:tcW w:w="2515" w:type="dxa"/>
-          </w:tcPr>
-          <w:p>
-            <w:pPr>
-              <w:rPr>
-                <w:b/>
-              </w:rPr>
-            </w:pPr>
-            <w:r>
-              <w:rPr>
-                <w:b/>
-              </w:rPr>
-              <w:t>Confounding variable(s)</w:t>
-            </w:r>
-          </w:p>
-        </w:tc>
-        <w:tc>
-          <w:tcPr>
-            <w:tcW w:w="6475" w:type="dxa"/>
-          </w:tcPr>
-          <w:p>
-            <w:pPr>
-              <w:pStyle w:val="ListParagraph"/>
-              <w:numPr>
-                <w:ilvl w:val="0"/>
-                <w:numId w:val="8"/>
-              </w:numPr>
-              <w:jc w:val="both"/>
-            </w:pPr>
-            <w:r>
-              <w:t>…</w:t>
-            </w:r>
-          </w:p>
-          <w:p>
-            <w:pPr>
-              <w:pStyle w:val="ListParagraph"/>
-              <w:numPr>
-                <w:ilvl w:val="0"/>
-                <w:numId w:val="8"/>
-              </w:numPr>
-              <w:jc w:val="both"/>
-            </w:pPr>
-            <w:r>
-              <w:t>…</w:t>
-            </w:r>
-          </w:p>
-          <w:p>
-            <w:pPr>
-              <w:pStyle w:val="ListParagraph"/>
-              <w:numPr>
-                <w:ilvl w:val="0"/>
-                <w:numId w:val="8"/>
-              </w:numPr>
-              <w:jc w:val="both"/>
-            </w:pPr>
-            <w:r>
-              <w:t>…</w:t>
-            </w:r>
-          </w:p>
-        </w:tc>
-      </w:tr>
-    </w:tbl>
     <w:p>
-      <w:pPr>
-        <w:ind w:left="360"/>
-        <w:jc w:val="both"/>
-      </w:pPr>
+      <w:r>
+        <w:br w:type="page"/>
+      </w:r>
     </w:p>
     <w:p>
       <w:pPr>
@@ -5156,7 +4814,7 @@
               <w:jc w:val="both"/>
             </w:pPr>
             <w:r>
-              <w:t>…</w:t>
+              <w:t>Set up a custom match and start a match.</w:t>
             </w:r>
           </w:p>
         </w:tc>
@@ -5193,7 +4851,272 @@
               <w:jc w:val="both"/>
             </w:pPr>
             <w:r>
-              <w:t>…</w:t>
+              <w:t>User has navigated to the ‘Create Match’ page and started a match.</w:t>
+            </w:r>
+          </w:p>
+        </w:tc>
+      </w:tr>
+    </w:tbl>
+    <w:p>
+      <w:pPr>
+        <w:ind w:left="360"/>
+        <w:jc w:val="both"/>
+      </w:pPr>
+    </w:p>
+    <w:tbl>
+      <w:tblPr>
+        <w:tblStyle w:val="TableGrid"/>
+        <w:tblW w:w="0" w:type="auto"/>
+        <w:jc w:val="center"/>
+        <w:tblLook w:val="04A0" w:firstRow="1" w:lastRow="0" w:firstColumn="1" w:lastColumn="0" w:noHBand="0" w:noVBand="1"/>
+      </w:tblPr>
+      <w:tblGrid>
+        <w:gridCol w:w="2263"/>
+        <w:gridCol w:w="6747"/>
+      </w:tblGrid>
+      <w:tr>
+        <w:trPr>
+          <w:jc w:val="center"/>
+        </w:trPr>
+        <w:tc>
+          <w:tcPr>
+            <w:tcW w:w="2263" w:type="dxa"/>
+          </w:tcPr>
+          <w:p>
+            <w:pPr>
+              <w:jc w:val="both"/>
+              <w:rPr>
+                <w:b/>
+              </w:rPr>
+            </w:pPr>
+            <w:r>
+              <w:rPr>
+                <w:b/>
+              </w:rPr>
+              <w:t>Task</w:t>
+            </w:r>
+            <w:r>
+              <w:rPr>
+                <w:b/>
+              </w:rPr>
+              <w:t xml:space="preserve"> </w:t>
+            </w:r>
+            <w:r>
+              <w:rPr>
+                <w:b/>
+              </w:rPr>
+              <w:t>2</w:t>
+            </w:r>
+          </w:p>
+        </w:tc>
+        <w:tc>
+          <w:tcPr>
+            <w:tcW w:w="6747" w:type="dxa"/>
+          </w:tcPr>
+          <w:p>
+            <w:pPr>
+              <w:jc w:val="both"/>
+            </w:pPr>
+            <w:r>
+              <w:t>Purchase a pack of cards after reviewing the pack details.</w:t>
+            </w:r>
+          </w:p>
+        </w:tc>
+      </w:tr>
+      <w:tr>
+        <w:trPr>
+          <w:jc w:val="center"/>
+        </w:trPr>
+        <w:tc>
+          <w:tcPr>
+            <w:tcW w:w="2263" w:type="dxa"/>
+          </w:tcPr>
+          <w:p>
+            <w:pPr>
+              <w:jc w:val="both"/>
+              <w:rPr>
+                <w:b/>
+              </w:rPr>
+            </w:pPr>
+            <w:r>
+              <w:rPr>
+                <w:b/>
+              </w:rPr>
+              <w:t>Success criteria</w:t>
+            </w:r>
+          </w:p>
+        </w:tc>
+        <w:tc>
+          <w:tcPr>
+            <w:tcW w:w="6747" w:type="dxa"/>
+          </w:tcPr>
+          <w:p>
+            <w:pPr>
+              <w:jc w:val="both"/>
+            </w:pPr>
+            <w:r>
+              <w:t>User has completed the following steps:</w:t>
+            </w:r>
+          </w:p>
+          <w:p>
+            <w:pPr>
+              <w:pStyle w:val="ListParagraph"/>
+              <w:numPr>
+                <w:ilvl w:val="0"/>
+                <w:numId w:val="10"/>
+              </w:numPr>
+              <w:jc w:val="both"/>
+            </w:pPr>
+            <w:r>
+              <w:t>The user navigated to the ‘Open Packs’ page.</w:t>
+            </w:r>
+          </w:p>
+          <w:p>
+            <w:pPr>
+              <w:pStyle w:val="ListParagraph"/>
+              <w:numPr>
+                <w:ilvl w:val="0"/>
+                <w:numId w:val="10"/>
+              </w:numPr>
+              <w:jc w:val="both"/>
+            </w:pPr>
+            <w:r>
+              <w:t>The user read the pack information.</w:t>
+            </w:r>
+          </w:p>
+          <w:p>
+            <w:pPr>
+              <w:pStyle w:val="ListParagraph"/>
+              <w:numPr>
+                <w:ilvl w:val="0"/>
+                <w:numId w:val="10"/>
+              </w:numPr>
+              <w:jc w:val="both"/>
+            </w:pPr>
+            <w:r>
+              <w:t>The user attempted to purchase a pack of cards.</w:t>
+            </w:r>
+          </w:p>
+        </w:tc>
+      </w:tr>
+    </w:tbl>
+    <w:p>
+      <w:pPr>
+        <w:ind w:left="360"/>
+        <w:jc w:val="both"/>
+      </w:pPr>
+    </w:p>
+    <w:tbl>
+      <w:tblPr>
+        <w:tblStyle w:val="TableGrid"/>
+        <w:tblW w:w="0" w:type="auto"/>
+        <w:jc w:val="center"/>
+        <w:tblLook w:val="04A0" w:firstRow="1" w:lastRow="0" w:firstColumn="1" w:lastColumn="0" w:noHBand="0" w:noVBand="1"/>
+      </w:tblPr>
+      <w:tblGrid>
+        <w:gridCol w:w="2263"/>
+        <w:gridCol w:w="6747"/>
+      </w:tblGrid>
+      <w:tr>
+        <w:trPr>
+          <w:jc w:val="center"/>
+        </w:trPr>
+        <w:tc>
+          <w:tcPr>
+            <w:tcW w:w="2263" w:type="dxa"/>
+          </w:tcPr>
+          <w:p>
+            <w:pPr>
+              <w:jc w:val="both"/>
+              <w:rPr>
+                <w:b/>
+              </w:rPr>
+            </w:pPr>
+            <w:r>
+              <w:rPr>
+                <w:b/>
+              </w:rPr>
+              <w:t>Task</w:t>
+            </w:r>
+            <w:r>
+              <w:rPr>
+                <w:b/>
+              </w:rPr>
+              <w:t xml:space="preserve"> </w:t>
+            </w:r>
+            <w:r>
+              <w:rPr>
+                <w:b/>
+              </w:rPr>
+              <w:t>3</w:t>
+            </w:r>
+          </w:p>
+        </w:tc>
+        <w:tc>
+          <w:tcPr>
+            <w:tcW w:w="6747" w:type="dxa"/>
+          </w:tcPr>
+          <w:p>
+            <w:pPr>
+              <w:jc w:val="both"/>
+            </w:pPr>
+            <w:r>
+              <w:t xml:space="preserve">View all cards and inspect </w:t>
+            </w:r>
+            <w:r>
+              <w:t>a</w:t>
+            </w:r>
+            <w:r>
+              <w:t xml:space="preserve"> card.</w:t>
+            </w:r>
+          </w:p>
+        </w:tc>
+      </w:tr>
+      <w:tr>
+        <w:trPr>
+          <w:jc w:val="center"/>
+        </w:trPr>
+        <w:tc>
+          <w:tcPr>
+            <w:tcW w:w="2263" w:type="dxa"/>
+          </w:tcPr>
+          <w:p>
+            <w:pPr>
+              <w:jc w:val="both"/>
+              <w:rPr>
+                <w:b/>
+              </w:rPr>
+            </w:pPr>
+            <w:r>
+              <w:rPr>
+                <w:b/>
+              </w:rPr>
+              <w:t>Success criteria</w:t>
+            </w:r>
+          </w:p>
+        </w:tc>
+        <w:tc>
+          <w:tcPr>
+            <w:tcW w:w="6747" w:type="dxa"/>
+          </w:tcPr>
+          <w:p>
+            <w:pPr>
+              <w:jc w:val="both"/>
+            </w:pPr>
+            <w:r>
+              <w:t>User has navigated to the ‘</w:t>
+            </w:r>
+            <w:r>
+              <w:t>Library</w:t>
+            </w:r>
+            <w:r>
+              <w:t xml:space="preserve">’ page and </w:t>
+            </w:r>
+            <w:r>
+              <w:t>clicked on a card to inspect it</w:t>
+            </w:r>
+            <w:r>
+              <w:t>.</w:t>
             </w:r>
           </w:p>
         </w:tc>
@@ -5294,40 +5217,17 @@
       <w:pPr>
         <w:ind w:left="360"/>
         <w:jc w:val="both"/>
-        <w:rPr>
-          <w:color w:val="FF0000"/>
-        </w:rPr>
-      </w:pPr>
-      <w:r>
-        <w:rPr>
-          <w:color w:val="FF0000"/>
-        </w:rPr>
-        <w:t>www.example</w:t>
-      </w:r>
-      <w:r>
-        <w:rPr>
-          <w:color w:val="FF0000"/>
-        </w:rPr>
-        <w:t>survey</w:t>
-      </w:r>
-      <w:r>
-        <w:rPr>
-          <w:color w:val="FF0000"/>
-        </w:rPr>
-        <w:t>.com</w:t>
-      </w:r>
-      <w:r>
-        <w:rPr>
-          <w:color w:val="FF0000"/>
-        </w:rPr>
-        <w:t xml:space="preserve"> </w:t>
-      </w:r>
-      <w:r>
-        <w:rPr>
-          <w:b/>
-          <w:color w:val="FF0000"/>
-        </w:rPr>
-        <w:t>(EXAMPLE - DELETE WHEN SUBMITTING)</w:t>
+      </w:pPr>
+      <w:r>
+        <w:t xml:space="preserve">I’m sure you may be wondering why there are 2 links. Let me </w:t>
+      </w:r>
+      <w:proofErr w:type="gramStart"/>
+      <w:r>
+        <w:t>explain:</w:t>
+      </w:r>
+      <w:proofErr w:type="gramEnd"/>
+      <w:r>
+        <w:t xml:space="preserve"> I used google forms, and I wanted an easy way to see how people with version A answered vs. people with version B. While Google forms does allow you to see individual responses, it does not allow for filtering based on a question, so I decided to give up and make two forms.</w:t>
       </w:r>
     </w:p>
     <w:p>
@@ -5336,13 +5236,52 @@
         <w:jc w:val="both"/>
       </w:pPr>
       <w:r>
-        <w:t>…</w:t>
+        <w:t>(Both versions are identical)</w:t>
       </w:r>
     </w:p>
     <w:p>
       <w:pPr>
+        <w:ind w:left="360"/>
         <w:jc w:val="both"/>
       </w:pPr>
+      <w:r>
+        <w:t xml:space="preserve">Version A: </w:t>
+      </w:r>
+      <w:r>
+        <w:tab/>
+      </w:r>
+      <w:hyperlink r:id="rId18" w:history="1">
+        <w:r>
+          <w:rPr>
+            <w:rStyle w:val="Hyperlink"/>
+          </w:rPr>
+          <w:t>https://forms.gle/ZgPAehzKRodWFkLD9</w:t>
+        </w:r>
+      </w:hyperlink>
+      <w:r>
+        <w:t xml:space="preserve"> </w:t>
+      </w:r>
+      <w:r>
+        <w:br/>
+        <w:t xml:space="preserve">Version B: </w:t>
+      </w:r>
+      <w:r>
+        <w:tab/>
+      </w:r>
+      <w:hyperlink r:id="rId19" w:history="1">
+        <w:r>
+          <w:rPr>
+            <w:rStyle w:val="Hyperlink"/>
+          </w:rPr>
+          <w:t>https://forms.gle/oV9jNZeLmHtCCAEd9</w:t>
+        </w:r>
+      </w:hyperlink>
+      <w:r>
+        <w:t xml:space="preserve"> </w:t>
+      </w:r>
+      <w:r>
+        <w:br/>
+      </w:r>
     </w:p>
     <w:p>
       <w:pPr>
@@ -5486,6 +5425,7 @@
       <w:bookmarkStart w:id="25" w:name="_Toc120538445"/>
       <w:bookmarkStart w:id="26" w:name="_Toc121129330"/>
       <w:r>
+        <w:lastRenderedPageBreak/>
         <w:t>Statistical processing of the results</w:t>
       </w:r>
       <w:bookmarkEnd w:id="25"/>
@@ -6078,7 +6018,6 @@
               <w:rPr>
                 <w:b/>
               </w:rPr>
-              <w:lastRenderedPageBreak/>
               <w:t xml:space="preserve">Question </w:t>
             </w:r>
             <w:r>
@@ -7227,6 +7166,7 @@
               <w:rPr>
                 <w:b/>
               </w:rPr>
+              <w:lastRenderedPageBreak/>
               <w:t>Median</w:t>
             </w:r>
           </w:p>
@@ -7512,7 +7452,6 @@
       <w:bookmarkStart w:id="33" w:name="_Toc120538449"/>
       <w:bookmarkStart w:id="34" w:name="_Toc121129334"/>
       <w:r>
-        <w:lastRenderedPageBreak/>
         <w:t>Future work (Max. 3 points)</w:t>
       </w:r>
       <w:bookmarkEnd w:id="33"/>
@@ -8604,6 +8543,95 @@
       <w:rPr>
         <w:rFonts w:ascii="Wingdings" w:hAnsi="Wingdings" w:hint="default"/>
       </w:rPr>
+    </w:lvl>
+  </w:abstractNum>
+  <w:abstractNum w:abstractNumId="9" w15:restartNumberingAfterBreak="0">
+    <w:nsid w:val="7DCF4BFB"/>
+    <w:multiLevelType w:val="hybridMultilevel"/>
+    <w:tmpl w:val="864C72FE"/>
+    <w:lvl w:ilvl="0" w:tplc="1000000F">
+      <w:start w:val="1"/>
+      <w:numFmt w:val="decimal"/>
+      <w:lvlText w:val="%1."/>
+      <w:lvlJc w:val="left"/>
+      <w:pPr>
+        <w:ind w:left="720" w:hanging="360"/>
+      </w:pPr>
+      <w:rPr>
+        <w:rFonts w:hint="default"/>
+      </w:rPr>
+    </w:lvl>
+    <w:lvl w:ilvl="1" w:tplc="10000019" w:tentative="1">
+      <w:start w:val="1"/>
+      <w:numFmt w:val="lowerLetter"/>
+      <w:lvlText w:val="%2."/>
+      <w:lvlJc w:val="left"/>
+      <w:pPr>
+        <w:ind w:left="1440" w:hanging="360"/>
+      </w:pPr>
+    </w:lvl>
+    <w:lvl w:ilvl="2" w:tplc="1000001B" w:tentative="1">
+      <w:start w:val="1"/>
+      <w:numFmt w:val="lowerRoman"/>
+      <w:lvlText w:val="%3."/>
+      <w:lvlJc w:val="right"/>
+      <w:pPr>
+        <w:ind w:left="2160" w:hanging="180"/>
+      </w:pPr>
+    </w:lvl>
+    <w:lvl w:ilvl="3" w:tplc="1000000F" w:tentative="1">
+      <w:start w:val="1"/>
+      <w:numFmt w:val="decimal"/>
+      <w:lvlText w:val="%4."/>
+      <w:lvlJc w:val="left"/>
+      <w:pPr>
+        <w:ind w:left="2880" w:hanging="360"/>
+      </w:pPr>
+    </w:lvl>
+    <w:lvl w:ilvl="4" w:tplc="10000019" w:tentative="1">
+      <w:start w:val="1"/>
+      <w:numFmt w:val="lowerLetter"/>
+      <w:lvlText w:val="%5."/>
+      <w:lvlJc w:val="left"/>
+      <w:pPr>
+        <w:ind w:left="3600" w:hanging="360"/>
+      </w:pPr>
+    </w:lvl>
+    <w:lvl w:ilvl="5" w:tplc="1000001B" w:tentative="1">
+      <w:start w:val="1"/>
+      <w:numFmt w:val="lowerRoman"/>
+      <w:lvlText w:val="%6."/>
+      <w:lvlJc w:val="right"/>
+      <w:pPr>
+        <w:ind w:left="4320" w:hanging="180"/>
+      </w:pPr>
+    </w:lvl>
+    <w:lvl w:ilvl="6" w:tplc="1000000F" w:tentative="1">
+      <w:start w:val="1"/>
+      <w:numFmt w:val="decimal"/>
+      <w:lvlText w:val="%7."/>
+      <w:lvlJc w:val="left"/>
+      <w:pPr>
+        <w:ind w:left="5040" w:hanging="360"/>
+      </w:pPr>
+    </w:lvl>
+    <w:lvl w:ilvl="7" w:tplc="10000019" w:tentative="1">
+      <w:start w:val="1"/>
+      <w:numFmt w:val="lowerLetter"/>
+      <w:lvlText w:val="%8."/>
+      <w:lvlJc w:val="left"/>
+      <w:pPr>
+        <w:ind w:left="5760" w:hanging="360"/>
+      </w:pPr>
+    </w:lvl>
+    <w:lvl w:ilvl="8" w:tplc="1000001B" w:tentative="1">
+      <w:start w:val="1"/>
+      <w:numFmt w:val="lowerRoman"/>
+      <w:lvlText w:val="%9."/>
+      <w:lvlJc w:val="right"/>
+      <w:pPr>
+        <w:ind w:left="6480" w:hanging="180"/>
+      </w:pPr>
     </w:lvl>
   </w:abstractNum>
   <w:num w:numId="1" w16cid:durableId="532885028">
@@ -8632,6 +8660,9 @@
   </w:num>
   <w:num w:numId="9" w16cid:durableId="1018771152">
     <w:abstractNumId w:val="7"/>
+  </w:num>
+  <w:num w:numId="10" w16cid:durableId="1770812535">
+    <w:abstractNumId w:val="9"/>
   </w:num>
 </w:numbering>
 </file>
@@ -9620,10 +9651,6 @@
 </file>
 
 <file path=customXml/item1.xml><?xml version="1.0" encoding="utf-8"?>
-<b:Sources xmlns:b="http://schemas.openxmlformats.org/officeDocument/2006/bibliography" xmlns="http://schemas.openxmlformats.org/officeDocument/2006/bibliography" SelectedStyle="\APASixthEditionOfficeOnline.xsl" StyleName="APA" Version="6"/>
-</file>
-
-<file path=customXml/item2.xml><?xml version="1.0" encoding="utf-8"?>
 <?mso-contentType ?>
 <FormTemplates xmlns="http://schemas.microsoft.com/sharepoint/v3/contenttype/forms">
   <Display>DocumentLibraryForm</Display>
@@ -9632,7 +9659,21 @@
 </FormTemplates>
 </file>
 
+<file path=customXml/item2.xml><?xml version="1.0" encoding="utf-8"?>
+<b:Sources xmlns:b="http://schemas.openxmlformats.org/officeDocument/2006/bibliography" xmlns="http://schemas.openxmlformats.org/officeDocument/2006/bibliography" SelectedStyle="\APASixthEditionOfficeOnline.xsl" StyleName="APA" Version="6"/>
+</file>
+
 <file path=customXml/item3.xml><?xml version="1.0" encoding="utf-8"?>
+<p:properties xmlns:p="http://schemas.microsoft.com/office/2006/metadata/properties" xmlns:xsi="http://www.w3.org/2001/XMLSchema-instance" xmlns:pc="http://schemas.microsoft.com/office/infopath/2007/PartnerControls">
+  <documentManagement>
+    <c6664f9864b54a78bdf9e6230de1c78b xmlns="6c73e52c-07d4-4617-ab67-464747257e8d">
+      <Terms xmlns="http://schemas.microsoft.com/office/infopath/2007/PartnerControls"/>
+    </c6664f9864b54a78bdf9e6230de1c78b>
+  </documentManagement>
+</p:properties>
+</file>
+
+<file path=customXml/item4.xml><?xml version="1.0" encoding="utf-8"?>
 <ct:contentTypeSchema xmlns:ct="http://schemas.microsoft.com/office/2006/metadata/contentType" xmlns:ma="http://schemas.microsoft.com/office/2006/metadata/properties/metaAttributes" ct:_="" ma:_="" ma:contentTypeName="Document" ma:contentTypeID="0x010100294690D6A57C3C4B8650464765815F1C" ma:contentTypeVersion="14" ma:contentTypeDescription="Een nieuw document maken." ma:contentTypeScope="" ma:versionID="1dab55f492164642e919e8d0426df901">
   <xsd:schema xmlns:xsd="http://www.w3.org/2001/XMLSchema" xmlns:xs="http://www.w3.org/2001/XMLSchema" xmlns:p="http://schemas.microsoft.com/office/2006/metadata/properties" xmlns:ns2="45f6ce90-ba85-4ef2-b43f-c64448cd95eb" xmlns:ns3="c7549584-aa9c-449c-abfe-2ca02f3a7188" xmlns:ns4="6c73e52c-07d4-4617-ab67-464747257e8d" xmlns:ns5="ab37b2fe-4f81-426e-b942-40459dbac68c" targetNamespace="http://schemas.microsoft.com/office/2006/metadata/properties" ma:root="true" ma:fieldsID="988149002735a06456bc28dcd6108c07" ns2:_="" ns3:_="" ns4:_="" ns5:_="">
     <xsd:import namespace="45f6ce90-ba85-4ef2-b43f-c64448cd95eb"/>
@@ -9867,17 +9908,15 @@
 </ct:contentTypeSchema>
 </file>
 
-<file path=customXml/item4.xml><?xml version="1.0" encoding="utf-8"?>
-<p:properties xmlns:p="http://schemas.microsoft.com/office/2006/metadata/properties" xmlns:xsi="http://www.w3.org/2001/XMLSchema-instance" xmlns:pc="http://schemas.microsoft.com/office/infopath/2007/PartnerControls">
-  <documentManagement>
-    <c6664f9864b54a78bdf9e6230de1c78b xmlns="6c73e52c-07d4-4617-ab67-464747257e8d">
-      <Terms xmlns="http://schemas.microsoft.com/office/infopath/2007/PartnerControls"/>
-    </c6664f9864b54a78bdf9e6230de1c78b>
-  </documentManagement>
-</p:properties>
+<file path=customXml/itemProps1.xml><?xml version="1.0" encoding="utf-8"?>
+<ds:datastoreItem xmlns:ds="http://schemas.openxmlformats.org/officeDocument/2006/customXml" ds:itemID="{B542C8E6-C97A-4977-8711-6EDAB461F865}">
+  <ds:schemaRefs>
+    <ds:schemaRef ds:uri="http://schemas.microsoft.com/sharepoint/v3/contenttype/forms"/>
+  </ds:schemaRefs>
+</ds:datastoreItem>
 </file>
 
-<file path=customXml/itemProps1.xml><?xml version="1.0" encoding="utf-8"?>
+<file path=customXml/itemProps2.xml><?xml version="1.0" encoding="utf-8"?>
 <ds:datastoreItem xmlns:ds="http://schemas.openxmlformats.org/officeDocument/2006/customXml" ds:itemID="{B4F1C5BA-9E7D-4462-A7F2-E4E041E93E6E}">
   <ds:schemaRefs>
     <ds:schemaRef ds:uri="http://schemas.openxmlformats.org/officeDocument/2006/bibliography"/>
@@ -9885,15 +9924,17 @@
 </ds:datastoreItem>
 </file>
 
-<file path=customXml/itemProps2.xml><?xml version="1.0" encoding="utf-8"?>
-<ds:datastoreItem xmlns:ds="http://schemas.openxmlformats.org/officeDocument/2006/customXml" ds:itemID="{B542C8E6-C97A-4977-8711-6EDAB461F865}">
+<file path=customXml/itemProps3.xml><?xml version="1.0" encoding="utf-8"?>
+<ds:datastoreItem xmlns:ds="http://schemas.openxmlformats.org/officeDocument/2006/customXml" ds:itemID="{3A5FD474-3C2F-4FC6-AB4F-1AE4ED2581D8}">
   <ds:schemaRefs>
-    <ds:schemaRef ds:uri="http://schemas.microsoft.com/sharepoint/v3/contenttype/forms"/>
+    <ds:schemaRef ds:uri="http://schemas.microsoft.com/office/2006/metadata/properties"/>
+    <ds:schemaRef ds:uri="http://schemas.microsoft.com/office/infopath/2007/PartnerControls"/>
+    <ds:schemaRef ds:uri="6c73e52c-07d4-4617-ab67-464747257e8d"/>
   </ds:schemaRefs>
 </ds:datastoreItem>
 </file>
 
-<file path=customXml/itemProps3.xml><?xml version="1.0" encoding="utf-8"?>
+<file path=customXml/itemProps4.xml><?xml version="1.0" encoding="utf-8"?>
 <ds:datastoreItem xmlns:ds="http://schemas.openxmlformats.org/officeDocument/2006/customXml" ds:itemID="{64E063E2-29FD-4E82-A461-8FA72AB3503D}">
   <ds:schemaRefs>
     <ds:schemaRef ds:uri="http://schemas.microsoft.com/office/2006/metadata/contentType"/>
@@ -9912,14 +9953,4 @@
     <ds:schemaRef ds:uri="http://schemas.microsoft.com/internal/obd"/>
   </ds:schemaRefs>
 </ds:datastoreItem>
-</file>
-
-<file path=customXml/itemProps4.xml><?xml version="1.0" encoding="utf-8"?>
-<ds:datastoreItem xmlns:ds="http://schemas.openxmlformats.org/officeDocument/2006/customXml" ds:itemID="{3A5FD474-3C2F-4FC6-AB4F-1AE4ED2581D8}">
-  <ds:schemaRefs>
-    <ds:schemaRef ds:uri="http://schemas.microsoft.com/office/2006/metadata/properties"/>
-    <ds:schemaRef ds:uri="http://schemas.microsoft.com/office/infopath/2007/PartnerControls"/>
-    <ds:schemaRef ds:uri="6c73e52c-07d4-4617-ab67-464747257e8d"/>
-  </ds:schemaRefs>
-</ds:datastoreItem>
 </file>
</xml_diff>

<commit_message>
started work on survey results
</commit_message>
<xml_diff>
--- a/Docs/UIUXATemplate_PrototypeReport_Arvid-van-den-Hoogen_494474.docx
+++ b/Docs/UIUXATemplate_PrototypeReport_Arvid-van-den-Hoogen_494474.docx
@@ -69,19 +69,11 @@
         </w:rPr>
         <w:t>-</w:t>
       </w:r>
-      <w:proofErr w:type="spellStart"/>
       <w:r>
         <w:rPr>
           <w:sz w:val="44"/>
         </w:rPr>
-        <w:t>Cardbreaker</w:t>
-      </w:r>
-      <w:proofErr w:type="spellEnd"/>
-      <w:r>
-        <w:rPr>
-          <w:sz w:val="44"/>
-        </w:rPr>
-        <w:t>: the impact</w:t>
+        <w:t>Cardbreaker: the impact</w:t>
       </w:r>
       <w:r>
         <w:rPr>
@@ -2504,8 +2496,16 @@
         </w:numPr>
         <w:jc w:val="both"/>
       </w:pPr>
-      <w:r>
-        <w:t>…</w:t>
+      <w:hyperlink r:id="rId11" w:history="1">
+        <w:r>
+          <w:rPr>
+            <w:rStyle w:val="Hyperlink"/>
+          </w:rPr>
+          <w:t>https://sad-ai.itch.io/uiuxa-version-a</w:t>
+        </w:r>
+      </w:hyperlink>
+      <w:r>
+        <w:t xml:space="preserve"> </w:t>
       </w:r>
     </w:p>
     <w:p>
@@ -2532,8 +2532,16 @@
         </w:numPr>
         <w:jc w:val="both"/>
       </w:pPr>
-      <w:r>
-        <w:t>…</w:t>
+      <w:hyperlink r:id="rId12" w:history="1">
+        <w:r>
+          <w:rPr>
+            <w:rStyle w:val="Hyperlink"/>
+          </w:rPr>
+          <w:t>https://sad-ai.itch.io/uiuxa-version-b</w:t>
+        </w:r>
+      </w:hyperlink>
+      <w:r>
+        <w:t xml:space="preserve"> </w:t>
       </w:r>
     </w:p>
     <w:p>
@@ -3690,13 +3698,8 @@
             <w:pPr>
               <w:jc w:val="both"/>
             </w:pPr>
-            <w:proofErr w:type="spellStart"/>
-            <w:r>
-              <w:t>Proxon</w:t>
-            </w:r>
-            <w:proofErr w:type="spellEnd"/>
-            <w:r>
-              <w:t xml:space="preserve"> Font</w:t>
+            <w:r>
+              <w:t>Proxon Font</w:t>
             </w:r>
           </w:p>
         </w:tc>
@@ -3721,7 +3724,7 @@
             <w:pPr>
               <w:jc w:val="both"/>
             </w:pPr>
-            <w:hyperlink r:id="rId11" w:history="1">
+            <w:hyperlink r:id="rId13" w:history="1">
               <w:r>
                 <w:rPr>
                   <w:rStyle w:val="Hyperlink"/>
@@ -3767,7 +3770,7 @@
             <w:pPr>
               <w:jc w:val="both"/>
             </w:pPr>
-            <w:hyperlink r:id="rId12" w:history="1">
+            <w:hyperlink r:id="rId14" w:history="1">
               <w:r>
                 <w:rPr>
                   <w:rStyle w:val="Hyperlink"/>
@@ -3816,7 +3819,7 @@
             <w:pPr>
               <w:jc w:val="both"/>
             </w:pPr>
-            <w:hyperlink r:id="rId13" w:history="1">
+            <w:hyperlink r:id="rId15" w:history="1">
               <w:r>
                 <w:rPr>
                   <w:rStyle w:val="Hyperlink"/>
@@ -3865,7 +3868,7 @@
             <w:pPr>
               <w:jc w:val="both"/>
             </w:pPr>
-            <w:hyperlink r:id="rId14" w:history="1">
+            <w:hyperlink r:id="rId16" w:history="1">
               <w:r>
                 <w:rPr>
                   <w:rStyle w:val="Hyperlink"/>
@@ -3914,7 +3917,7 @@
             <w:pPr>
               <w:jc w:val="both"/>
             </w:pPr>
-            <w:hyperlink r:id="rId15" w:history="1">
+            <w:hyperlink r:id="rId17" w:history="1">
               <w:r>
                 <w:rPr>
                   <w:rStyle w:val="Hyperlink"/>
@@ -3960,24 +3963,12 @@
             <w:pPr>
               <w:jc w:val="both"/>
             </w:pPr>
-            <w:hyperlink r:id="rId16" w:history="1">
+            <w:hyperlink r:id="rId18" w:history="1">
               <w:r>
                 <w:rPr>
                   <w:rStyle w:val="Hyperlink"/>
                 </w:rPr>
-                <w:t>https://www.flaticon.com/free-icon/door-key_63432?term=key&amp;page=1&amp;position=5&amp;</w:t>
-              </w:r>
-              <w:r>
-                <w:rPr>
-                  <w:rStyle w:val="Hyperlink"/>
-                </w:rPr>
-                <w:t>o</w:t>
-              </w:r>
-              <w:r>
-                <w:rPr>
-                  <w:rStyle w:val="Hyperlink"/>
-                </w:rPr>
-                <w:t>rigin=search&amp;related_id=63432</w:t>
+                <w:t>https://www.flaticon.com/free-icon/door-key_63432?term=key&amp;page=1&amp;position=5&amp;origin=search&amp;related_id=63432</w:t>
               </w:r>
             </w:hyperlink>
             <w:r>
@@ -4021,7 +4012,7 @@
             <w:pPr>
               <w:jc w:val="both"/>
             </w:pPr>
-            <w:hyperlink r:id="rId17" w:history="1">
+            <w:hyperlink r:id="rId19" w:history="1">
               <w:r>
                 <w:rPr>
                   <w:rStyle w:val="Hyperlink"/>
@@ -4248,11 +4239,9 @@
             <w:pPr>
               <w:jc w:val="both"/>
             </w:pPr>
-            <w:proofErr w:type="spellStart"/>
             <w:r>
               <w:t>UIPathFollower</w:t>
             </w:r>
-            <w:proofErr w:type="spellEnd"/>
           </w:p>
         </w:tc>
         <w:tc>
@@ -4558,15 +4547,7 @@
               <w:jc w:val="both"/>
             </w:pPr>
             <w:r>
-              <w:t>Layout of the “Open Pack” page (</w:t>
-            </w:r>
-            <w:proofErr w:type="gramStart"/>
-            <w:r>
-              <w:t>and also</w:t>
-            </w:r>
-            <w:proofErr w:type="gramEnd"/>
-            <w:r>
-              <w:t xml:space="preserve"> the pack info popup screen)</w:t>
+              <w:t>Layout of the “Open Pack” page (and also the pack info popup screen)</w:t>
             </w:r>
           </w:p>
         </w:tc>
@@ -4633,13 +4614,8 @@
               <w:jc w:val="both"/>
             </w:pPr>
             <w:r>
-              <w:t xml:space="preserve">User purchase </w:t>
-            </w:r>
-            <w:proofErr w:type="spellStart"/>
-            <w:r>
-              <w:t>behaviour</w:t>
-            </w:r>
-            <w:proofErr w:type="spellEnd"/>
+              <w:t>User purchase behaviour</w:t>
+            </w:r>
           </w:p>
         </w:tc>
       </w:tr>
@@ -4693,6 +4669,19 @@
             </w:pPr>
             <w:r>
               <w:t>Screen resolution/size</w:t>
+            </w:r>
+          </w:p>
+          <w:p>
+            <w:pPr>
+              <w:pStyle w:val="ListParagraph"/>
+              <w:numPr>
+                <w:ilvl w:val="0"/>
+                <w:numId w:val="8"/>
+              </w:numPr>
+              <w:jc w:val="both"/>
+            </w:pPr>
+            <w:r>
+              <w:t>Technical issues</w:t>
             </w:r>
           </w:p>
         </w:tc>
@@ -4899,13 +4888,7 @@
               <w:rPr>
                 <w:b/>
               </w:rPr>
-              <w:t xml:space="preserve"> </w:t>
-            </w:r>
-            <w:r>
-              <w:rPr>
-                <w:b/>
-              </w:rPr>
-              <w:t>2</w:t>
+              <w:t xml:space="preserve"> 2</w:t>
             </w:r>
           </w:p>
         </w:tc>
@@ -5042,13 +5025,7 @@
               <w:rPr>
                 <w:b/>
               </w:rPr>
-              <w:t xml:space="preserve"> </w:t>
-            </w:r>
-            <w:r>
-              <w:rPr>
-                <w:b/>
-              </w:rPr>
-              <w:t>3</w:t>
+              <w:t xml:space="preserve"> 3</w:t>
             </w:r>
           </w:p>
         </w:tc>
@@ -5104,19 +5081,7 @@
               <w:jc w:val="both"/>
             </w:pPr>
             <w:r>
-              <w:t>User has navigated to the ‘</w:t>
-            </w:r>
-            <w:r>
-              <w:t>Library</w:t>
-            </w:r>
-            <w:r>
-              <w:t xml:space="preserve">’ page and </w:t>
-            </w:r>
-            <w:r>
-              <w:t>clicked on a card to inspect it</w:t>
-            </w:r>
-            <w:r>
-              <w:t>.</w:t>
+              <w:t>User has navigated to the ‘Library’ page and clicked on a card to inspect it.</w:t>
             </w:r>
           </w:p>
         </w:tc>
@@ -5219,15 +5184,7 @@
         <w:jc w:val="both"/>
       </w:pPr>
       <w:r>
-        <w:t xml:space="preserve">I’m sure you may be wondering why there are 2 links. Let me </w:t>
-      </w:r>
-      <w:proofErr w:type="gramStart"/>
-      <w:r>
-        <w:t>explain:</w:t>
-      </w:r>
-      <w:proofErr w:type="gramEnd"/>
-      <w:r>
-        <w:t xml:space="preserve"> I used google forms, and I wanted an easy way to see how people with version A answered vs. people with version B. While Google forms does allow you to see individual responses, it does not allow for filtering based on a question, so I decided to give up and make two forms.</w:t>
+        <w:t>I’m sure you may be wondering why there are 2 links. Let me explain: I used google forms, and I wanted an easy way to see how people with version A answered vs. people with version B. While Google forms does allow you to see individual responses, it does not allow for filtering based on a question, so I decided to give up and make two forms.</w:t>
       </w:r>
     </w:p>
     <w:p>
@@ -5250,7 +5207,7 @@
       <w:r>
         <w:tab/>
       </w:r>
-      <w:hyperlink r:id="rId18" w:history="1">
+      <w:hyperlink r:id="rId20" w:history="1">
         <w:r>
           <w:rPr>
             <w:rStyle w:val="Hyperlink"/>
@@ -5268,7 +5225,7 @@
       <w:r>
         <w:tab/>
       </w:r>
-      <w:hyperlink r:id="rId19" w:history="1">
+      <w:hyperlink r:id="rId21" w:history="1">
         <w:r>
           <w:rPr>
             <w:rStyle w:val="Hyperlink"/>
@@ -5364,9 +5321,6 @@
       <w:pPr>
         <w:ind w:left="360"/>
         <w:jc w:val="both"/>
-        <w:rPr>
-          <w:b/>
-        </w:rPr>
       </w:pPr>
       <w:r>
         <w:rPr>
@@ -5380,9 +5334,6 @@
         <w:ind w:left="360"/>
         <w:jc w:val="both"/>
       </w:pPr>
-      <w:r>
-        <w:t>…</w:t>
-      </w:r>
     </w:p>
     <w:p>
       <w:pPr>
@@ -5404,9 +5355,6 @@
         <w:ind w:left="360"/>
         <w:jc w:val="both"/>
       </w:pPr>
-      <w:r>
-        <w:t>…</w:t>
-      </w:r>
     </w:p>
     <w:p>
       <w:pPr>
@@ -5451,514 +5399,6 @@
         </w:rPr>
         <w:t>information. -</w:t>
       </w:r>
-    </w:p>
-    <w:tbl>
-      <w:tblPr>
-        <w:tblStyle w:val="TableGrid"/>
-        <w:tblW w:w="0" w:type="auto"/>
-        <w:jc w:val="right"/>
-        <w:tblLook w:val="04A0" w:firstRow="1" w:lastRow="0" w:firstColumn="1" w:lastColumn="0" w:noHBand="0" w:noVBand="1"/>
-      </w:tblPr>
-      <w:tblGrid>
-        <w:gridCol w:w="2270"/>
-        <w:gridCol w:w="2224"/>
-        <w:gridCol w:w="2271"/>
-        <w:gridCol w:w="2225"/>
-      </w:tblGrid>
-      <w:tr>
-        <w:trPr>
-          <w:jc w:val="right"/>
-        </w:trPr>
-        <w:tc>
-          <w:tcPr>
-            <w:tcW w:w="8990" w:type="dxa"/>
-            <w:gridSpan w:val="4"/>
-          </w:tcPr>
-          <w:p>
-            <w:pPr>
-              <w:jc w:val="center"/>
-              <w:rPr>
-                <w:color w:val="FF0000"/>
-              </w:rPr>
-            </w:pPr>
-            <w:r>
-              <w:rPr>
-                <w:b/>
-                <w:color w:val="FF0000"/>
-              </w:rPr>
-              <w:t>(EXAMPLE TABLE - DELETE WHEN SUBMITTING)</w:t>
-            </w:r>
-          </w:p>
-        </w:tc>
-      </w:tr>
-      <w:tr>
-        <w:trPr>
-          <w:jc w:val="right"/>
-        </w:trPr>
-        <w:tc>
-          <w:tcPr>
-            <w:tcW w:w="8990" w:type="dxa"/>
-            <w:gridSpan w:val="4"/>
-          </w:tcPr>
-          <w:p>
-            <w:pPr>
-              <w:jc w:val="center"/>
-              <w:rPr>
-                <w:b/>
-                <w:color w:val="FF0000"/>
-              </w:rPr>
-            </w:pPr>
-            <w:r>
-              <w:rPr>
-                <w:b/>
-                <w:color w:val="FF0000"/>
-              </w:rPr>
-              <w:t xml:space="preserve">Question 1 – </w:t>
-            </w:r>
-            <w:r>
-              <w:rPr>
-                <w:b/>
-                <w:color w:val="FF0000"/>
-              </w:rPr>
-              <w:t>How cute is my cat?</w:t>
-            </w:r>
-          </w:p>
-        </w:tc>
-      </w:tr>
-      <w:tr>
-        <w:trPr>
-          <w:jc w:val="right"/>
-        </w:trPr>
-        <w:tc>
-          <w:tcPr>
-            <w:tcW w:w="8990" w:type="dxa"/>
-            <w:gridSpan w:val="4"/>
-          </w:tcPr>
-          <w:p>
-            <w:pPr>
-              <w:jc w:val="center"/>
-              <w:rPr>
-                <w:b/>
-                <w:color w:val="FF0000"/>
-              </w:rPr>
-            </w:pPr>
-            <w:r>
-              <w:rPr>
-                <w:b/>
-                <w:color w:val="FF0000"/>
-              </w:rPr>
-              <w:t xml:space="preserve">Question </w:t>
-            </w:r>
-            <w:r>
-              <w:rPr>
-                <w:b/>
-                <w:color w:val="FF0000"/>
-              </w:rPr>
-              <w:t>Type</w:t>
-            </w:r>
-            <w:r>
-              <w:rPr>
-                <w:b/>
-                <w:color w:val="FF0000"/>
-              </w:rPr>
-              <w:t xml:space="preserve"> – </w:t>
-            </w:r>
-            <w:r>
-              <w:rPr>
-                <w:b/>
-                <w:color w:val="FF0000"/>
-              </w:rPr>
-              <w:t>5-point LIKERT scale</w:t>
-            </w:r>
-          </w:p>
-        </w:tc>
-      </w:tr>
-      <w:tr>
-        <w:trPr>
-          <w:jc w:val="right"/>
-        </w:trPr>
-        <w:tc>
-          <w:tcPr>
-            <w:tcW w:w="4494" w:type="dxa"/>
-            <w:gridSpan w:val="2"/>
-          </w:tcPr>
-          <w:p>
-            <w:pPr>
-              <w:jc w:val="center"/>
-              <w:rPr>
-                <w:b/>
-                <w:color w:val="FF0000"/>
-              </w:rPr>
-            </w:pPr>
-            <w:r>
-              <w:rPr>
-                <w:b/>
-                <w:color w:val="FF0000"/>
-              </w:rPr>
-              <w:t>Condition A</w:t>
-            </w:r>
-          </w:p>
-        </w:tc>
-        <w:tc>
-          <w:tcPr>
-            <w:tcW w:w="4496" w:type="dxa"/>
-            <w:gridSpan w:val="2"/>
-          </w:tcPr>
-          <w:p>
-            <w:pPr>
-              <w:jc w:val="center"/>
-              <w:rPr>
-                <w:b/>
-                <w:color w:val="FF0000"/>
-              </w:rPr>
-            </w:pPr>
-            <w:r>
-              <w:rPr>
-                <w:b/>
-                <w:color w:val="FF0000"/>
-              </w:rPr>
-              <w:t>Condition B</w:t>
-            </w:r>
-          </w:p>
-        </w:tc>
-      </w:tr>
-      <w:tr>
-        <w:trPr>
-          <w:jc w:val="right"/>
-        </w:trPr>
-        <w:tc>
-          <w:tcPr>
-            <w:tcW w:w="2270" w:type="dxa"/>
-          </w:tcPr>
-          <w:p>
-            <w:pPr>
-              <w:jc w:val="right"/>
-              <w:rPr>
-                <w:b/>
-                <w:color w:val="FF0000"/>
-              </w:rPr>
-            </w:pPr>
-            <w:r>
-              <w:rPr>
-                <w:b/>
-                <w:color w:val="FF0000"/>
-              </w:rPr>
-              <w:t>Number of testers</w:t>
-            </w:r>
-          </w:p>
-        </w:tc>
-        <w:tc>
-          <w:tcPr>
-            <w:tcW w:w="2224" w:type="dxa"/>
-          </w:tcPr>
-          <w:p>
-            <w:pPr>
-              <w:rPr>
-                <w:color w:val="FF0000"/>
-              </w:rPr>
-            </w:pPr>
-            <w:r>
-              <w:rPr>
-                <w:color w:val="FF0000"/>
-              </w:rPr>
-              <w:t>6</w:t>
-            </w:r>
-          </w:p>
-        </w:tc>
-        <w:tc>
-          <w:tcPr>
-            <w:tcW w:w="2271" w:type="dxa"/>
-          </w:tcPr>
-          <w:p>
-            <w:pPr>
-              <w:jc w:val="right"/>
-              <w:rPr>
-                <w:b/>
-                <w:color w:val="FF0000"/>
-              </w:rPr>
-            </w:pPr>
-            <w:r>
-              <w:rPr>
-                <w:b/>
-                <w:color w:val="FF0000"/>
-              </w:rPr>
-              <w:t>Number of testers</w:t>
-            </w:r>
-          </w:p>
-        </w:tc>
-        <w:tc>
-          <w:tcPr>
-            <w:tcW w:w="2225" w:type="dxa"/>
-          </w:tcPr>
-          <w:p>
-            <w:pPr>
-              <w:rPr>
-                <w:color w:val="FF0000"/>
-              </w:rPr>
-            </w:pPr>
-            <w:r>
-              <w:rPr>
-                <w:color w:val="FF0000"/>
-              </w:rPr>
-              <w:t>6</w:t>
-            </w:r>
-          </w:p>
-        </w:tc>
-      </w:tr>
-      <w:tr>
-        <w:trPr>
-          <w:jc w:val="right"/>
-        </w:trPr>
-        <w:tc>
-          <w:tcPr>
-            <w:tcW w:w="2270" w:type="dxa"/>
-          </w:tcPr>
-          <w:p>
-            <w:pPr>
-              <w:jc w:val="right"/>
-              <w:rPr>
-                <w:b/>
-                <w:color w:val="FF0000"/>
-              </w:rPr>
-            </w:pPr>
-            <w:r>
-              <w:rPr>
-                <w:b/>
-                <w:color w:val="FF0000"/>
-              </w:rPr>
-              <w:t>Mean</w:t>
-            </w:r>
-          </w:p>
-        </w:tc>
-        <w:tc>
-          <w:tcPr>
-            <w:tcW w:w="2224" w:type="dxa"/>
-          </w:tcPr>
-          <w:p>
-            <w:pPr>
-              <w:rPr>
-                <w:color w:val="FF0000"/>
-              </w:rPr>
-            </w:pPr>
-            <w:r>
-              <w:rPr>
-                <w:color w:val="FF0000"/>
-              </w:rPr>
-              <w:t>3.4</w:t>
-            </w:r>
-          </w:p>
-        </w:tc>
-        <w:tc>
-          <w:tcPr>
-            <w:tcW w:w="2271" w:type="dxa"/>
-          </w:tcPr>
-          <w:p>
-            <w:pPr>
-              <w:jc w:val="right"/>
-              <w:rPr>
-                <w:b/>
-                <w:color w:val="FF0000"/>
-              </w:rPr>
-            </w:pPr>
-            <w:r>
-              <w:rPr>
-                <w:b/>
-                <w:color w:val="FF0000"/>
-              </w:rPr>
-              <w:t>Mean</w:t>
-            </w:r>
-          </w:p>
-        </w:tc>
-        <w:tc>
-          <w:tcPr>
-            <w:tcW w:w="2225" w:type="dxa"/>
-          </w:tcPr>
-          <w:p>
-            <w:pPr>
-              <w:rPr>
-                <w:color w:val="FF0000"/>
-              </w:rPr>
-            </w:pPr>
-            <w:r>
-              <w:rPr>
-                <w:color w:val="FF0000"/>
-              </w:rPr>
-              <w:t>4</w:t>
-            </w:r>
-          </w:p>
-        </w:tc>
-      </w:tr>
-      <w:tr>
-        <w:trPr>
-          <w:jc w:val="right"/>
-        </w:trPr>
-        <w:tc>
-          <w:tcPr>
-            <w:tcW w:w="2270" w:type="dxa"/>
-          </w:tcPr>
-          <w:p>
-            <w:pPr>
-              <w:jc w:val="right"/>
-              <w:rPr>
-                <w:b/>
-                <w:color w:val="FF0000"/>
-              </w:rPr>
-            </w:pPr>
-            <w:r>
-              <w:rPr>
-                <w:b/>
-                <w:color w:val="FF0000"/>
-              </w:rPr>
-              <w:t>Median</w:t>
-            </w:r>
-          </w:p>
-        </w:tc>
-        <w:tc>
-          <w:tcPr>
-            <w:tcW w:w="2224" w:type="dxa"/>
-          </w:tcPr>
-          <w:p>
-            <w:pPr>
-              <w:rPr>
-                <w:color w:val="FF0000"/>
-              </w:rPr>
-            </w:pPr>
-            <w:r>
-              <w:rPr>
-                <w:color w:val="FF0000"/>
-              </w:rPr>
-              <w:t>3.5</w:t>
-            </w:r>
-          </w:p>
-        </w:tc>
-        <w:tc>
-          <w:tcPr>
-            <w:tcW w:w="2271" w:type="dxa"/>
-          </w:tcPr>
-          <w:p>
-            <w:pPr>
-              <w:jc w:val="right"/>
-              <w:rPr>
-                <w:b/>
-                <w:color w:val="FF0000"/>
-              </w:rPr>
-            </w:pPr>
-            <w:r>
-              <w:rPr>
-                <w:b/>
-                <w:color w:val="FF0000"/>
-              </w:rPr>
-              <w:t>Median</w:t>
-            </w:r>
-          </w:p>
-        </w:tc>
-        <w:tc>
-          <w:tcPr>
-            <w:tcW w:w="2225" w:type="dxa"/>
-          </w:tcPr>
-          <w:p>
-            <w:pPr>
-              <w:rPr>
-                <w:color w:val="FF0000"/>
-              </w:rPr>
-            </w:pPr>
-            <w:r>
-              <w:rPr>
-                <w:color w:val="FF0000"/>
-              </w:rPr>
-              <w:t>4</w:t>
-            </w:r>
-          </w:p>
-        </w:tc>
-      </w:tr>
-      <w:tr>
-        <w:trPr>
-          <w:jc w:val="right"/>
-        </w:trPr>
-        <w:tc>
-          <w:tcPr>
-            <w:tcW w:w="2270" w:type="dxa"/>
-          </w:tcPr>
-          <w:p>
-            <w:pPr>
-              <w:jc w:val="right"/>
-              <w:rPr>
-                <w:b/>
-                <w:color w:val="FF0000"/>
-              </w:rPr>
-            </w:pPr>
-            <w:r>
-              <w:rPr>
-                <w:b/>
-                <w:color w:val="FF0000"/>
-              </w:rPr>
-              <w:t>Standard deviation</w:t>
-            </w:r>
-          </w:p>
-        </w:tc>
-        <w:tc>
-          <w:tcPr>
-            <w:tcW w:w="2224" w:type="dxa"/>
-          </w:tcPr>
-          <w:p>
-            <w:pPr>
-              <w:rPr>
-                <w:color w:val="FF0000"/>
-              </w:rPr>
-            </w:pPr>
-            <w:r>
-              <w:rPr>
-                <w:color w:val="FF0000"/>
-              </w:rPr>
-              <w:t>1.1</w:t>
-            </w:r>
-          </w:p>
-        </w:tc>
-        <w:tc>
-          <w:tcPr>
-            <w:tcW w:w="2271" w:type="dxa"/>
-          </w:tcPr>
-          <w:p>
-            <w:pPr>
-              <w:jc w:val="right"/>
-              <w:rPr>
-                <w:b/>
-                <w:color w:val="FF0000"/>
-              </w:rPr>
-            </w:pPr>
-            <w:r>
-              <w:rPr>
-                <w:b/>
-                <w:color w:val="FF0000"/>
-              </w:rPr>
-              <w:t>Standard deviation</w:t>
-            </w:r>
-          </w:p>
-        </w:tc>
-        <w:tc>
-          <w:tcPr>
-            <w:tcW w:w="2225" w:type="dxa"/>
-          </w:tcPr>
-          <w:p>
-            <w:pPr>
-              <w:rPr>
-                <w:color w:val="FF0000"/>
-              </w:rPr>
-            </w:pPr>
-            <w:r>
-              <w:rPr>
-                <w:color w:val="FF0000"/>
-              </w:rPr>
-              <w:t>0.7</w:t>
-            </w:r>
-          </w:p>
-        </w:tc>
-      </w:tr>
-    </w:tbl>
-    <w:p>
-      <w:pPr>
-        <w:jc w:val="both"/>
-      </w:pPr>
     </w:p>
     <w:tbl>
       <w:tblPr>
@@ -5996,7 +5436,10 @@
               <w:rPr>
                 <w:b/>
               </w:rPr>
-              <w:t xml:space="preserve"> – The question</w:t>
+              <w:t xml:space="preserve"> – </w:t>
+            </w:r>
+            <w:r>
+              <w:t>On a scale of 1 - 5, how easy was it to find the custom match page?</w:t>
             </w:r>
           </w:p>
         </w:tc>
@@ -6024,7 +5467,13 @@
               <w:rPr>
                 <w:b/>
               </w:rPr>
-              <w:t>Type – Type</w:t>
+              <w:t xml:space="preserve">Type – </w:t>
+            </w:r>
+            <w:r>
+              <w:rPr>
+                <w:b/>
+              </w:rPr>
+              <w:t>Linear Scale</w:t>
             </w:r>
           </w:p>
         </w:tc>
@@ -6321,7 +5770,10 @@
               <w:rPr>
                 <w:b/>
               </w:rPr>
-              <w:t>2 – The question</w:t>
+              <w:t xml:space="preserve">2 – </w:t>
+            </w:r>
+            <w:r>
+              <w:t>Can you elaborate on why you felt this way?</w:t>
             </w:r>
           </w:p>
         </w:tc>
@@ -6349,7 +5801,13 @@
               <w:rPr>
                 <w:b/>
               </w:rPr>
-              <w:t>Type – Type</w:t>
+              <w:t xml:space="preserve">Type – </w:t>
+            </w:r>
+            <w:r>
+              <w:rPr>
+                <w:b/>
+              </w:rPr>
+              <w:t>Open</w:t>
             </w:r>
           </w:p>
         </w:tc>
@@ -6464,7 +5922,7 @@
               <w:rPr>
                 <w:b/>
               </w:rPr>
-              <w:t>Mean</w:t>
+              <w:t>Consensus</w:t>
             </w:r>
           </w:p>
         </w:tc>
@@ -6489,111 +5947,7 @@
               <w:rPr>
                 <w:b/>
               </w:rPr>
-              <w:t>Mean</w:t>
-            </w:r>
-          </w:p>
-        </w:tc>
-        <w:tc>
-          <w:tcPr>
-            <w:tcW w:w="2225" w:type="dxa"/>
-          </w:tcPr>
-          <w:p/>
-        </w:tc>
-      </w:tr>
-      <w:tr>
-        <w:tc>
-          <w:tcPr>
-            <w:tcW w:w="2270" w:type="dxa"/>
-          </w:tcPr>
-          <w:p>
-            <w:pPr>
-              <w:jc w:val="right"/>
-              <w:rPr>
-                <w:b/>
-              </w:rPr>
-            </w:pPr>
-            <w:r>
-              <w:rPr>
-                <w:b/>
-              </w:rPr>
-              <w:t>Median</w:t>
-            </w:r>
-          </w:p>
-        </w:tc>
-        <w:tc>
-          <w:tcPr>
-            <w:tcW w:w="2224" w:type="dxa"/>
-          </w:tcPr>
-          <w:p/>
-        </w:tc>
-        <w:tc>
-          <w:tcPr>
-            <w:tcW w:w="2271" w:type="dxa"/>
-          </w:tcPr>
-          <w:p>
-            <w:pPr>
-              <w:jc w:val="right"/>
-              <w:rPr>
-                <w:b/>
-              </w:rPr>
-            </w:pPr>
-            <w:r>
-              <w:rPr>
-                <w:b/>
-              </w:rPr>
-              <w:t>Median</w:t>
-            </w:r>
-          </w:p>
-        </w:tc>
-        <w:tc>
-          <w:tcPr>
-            <w:tcW w:w="2225" w:type="dxa"/>
-          </w:tcPr>
-          <w:p/>
-        </w:tc>
-      </w:tr>
-      <w:tr>
-        <w:tc>
-          <w:tcPr>
-            <w:tcW w:w="2270" w:type="dxa"/>
-          </w:tcPr>
-          <w:p>
-            <w:pPr>
-              <w:jc w:val="right"/>
-              <w:rPr>
-                <w:b/>
-              </w:rPr>
-            </w:pPr>
-            <w:r>
-              <w:rPr>
-                <w:b/>
-              </w:rPr>
-              <w:t>Standard deviation</w:t>
-            </w:r>
-          </w:p>
-        </w:tc>
-        <w:tc>
-          <w:tcPr>
-            <w:tcW w:w="2224" w:type="dxa"/>
-          </w:tcPr>
-          <w:p/>
-        </w:tc>
-        <w:tc>
-          <w:tcPr>
-            <w:tcW w:w="2271" w:type="dxa"/>
-          </w:tcPr>
-          <w:p>
-            <w:pPr>
-              <w:jc w:val="right"/>
-              <w:rPr>
-                <w:b/>
-              </w:rPr>
-            </w:pPr>
-            <w:r>
-              <w:rPr>
-                <w:b/>
-              </w:rPr>
-              <w:t>Standard deviation</w:t>
+              <w:t>Consensus</w:t>
             </w:r>
           </w:p>
         </w:tc>
@@ -6646,7 +6000,10 @@
               <w:rPr>
                 <w:b/>
               </w:rPr>
-              <w:t>3 – The question</w:t>
+              <w:t xml:space="preserve">3 – </w:t>
+            </w:r>
+            <w:r>
+              <w:t>On a scale of 1 - 5, how easy was it to select your desired pack?</w:t>
             </w:r>
           </w:p>
         </w:tc>
@@ -6674,7 +6031,13 @@
               <w:rPr>
                 <w:b/>
               </w:rPr>
-              <w:t>Type – Type</w:t>
+              <w:t xml:space="preserve">Type – </w:t>
+            </w:r>
+            <w:r>
+              <w:rPr>
+                <w:b/>
+              </w:rPr>
+              <w:t>Linear Scale</w:t>
             </w:r>
           </w:p>
         </w:tc>
@@ -6971,7 +6334,10 @@
               <w:rPr>
                 <w:b/>
               </w:rPr>
-              <w:t>4 – The question</w:t>
+              <w:t xml:space="preserve">4 – </w:t>
+            </w:r>
+            <w:r>
+              <w:t>Did you feel like the pack details allowed you to make an informed choice?</w:t>
             </w:r>
           </w:p>
         </w:tc>
@@ -6999,7 +6365,13 @@
               <w:rPr>
                 <w:b/>
               </w:rPr>
-              <w:t>Type – Type</w:t>
+              <w:t xml:space="preserve">Type – </w:t>
+            </w:r>
+            <w:r>
+              <w:rPr>
+                <w:b/>
+              </w:rPr>
+              <w:t>Open</w:t>
             </w:r>
           </w:p>
         </w:tc>
@@ -7114,7 +6486,7 @@
               <w:rPr>
                 <w:b/>
               </w:rPr>
-              <w:t>Mean</w:t>
+              <w:t>Positive / Negative</w:t>
             </w:r>
           </w:p>
         </w:tc>
@@ -7139,7 +6511,7 @@
               <w:rPr>
                 <w:b/>
               </w:rPr>
-              <w:t>Mean</w:t>
+              <w:t>Positive / Negative</w:t>
             </w:r>
           </w:p>
         </w:tc>
@@ -7166,8 +6538,7 @@
               <w:rPr>
                 <w:b/>
               </w:rPr>
-              <w:lastRenderedPageBreak/>
-              <w:t>Median</w:t>
+              <w:t>Consensus</w:t>
             </w:r>
           </w:p>
         </w:tc>
@@ -7192,7 +6563,7 @@
               <w:rPr>
                 <w:b/>
               </w:rPr>
-              <w:t>Median</w:t>
+              <w:t>Consensus</w:t>
             </w:r>
           </w:p>
         </w:tc>
@@ -7201,11 +6572,143 @@
             <w:tcW w:w="2225" w:type="dxa"/>
           </w:tcPr>
           <w:p/>
+        </w:tc>
+      </w:tr>
+    </w:tbl>
+    <w:p>
+      <w:pPr>
+        <w:ind w:left="360"/>
+      </w:pPr>
+    </w:p>
+    <w:tbl>
+      <w:tblPr>
+        <w:tblStyle w:val="TableGrid"/>
+        <w:tblW w:w="0" w:type="auto"/>
+        <w:tblInd w:w="360" w:type="dxa"/>
+        <w:tblLook w:val="04A0" w:firstRow="1" w:lastRow="0" w:firstColumn="1" w:lastColumn="0" w:noHBand="0" w:noVBand="1"/>
+      </w:tblPr>
+      <w:tblGrid>
+        <w:gridCol w:w="2270"/>
+        <w:gridCol w:w="2224"/>
+        <w:gridCol w:w="2271"/>
+        <w:gridCol w:w="2225"/>
+      </w:tblGrid>
+      <w:tr>
+        <w:tc>
+          <w:tcPr>
+            <w:tcW w:w="8990" w:type="dxa"/>
+            <w:gridSpan w:val="4"/>
+          </w:tcPr>
+          <w:p>
+            <w:pPr>
+              <w:jc w:val="center"/>
+              <w:rPr>
+                <w:b/>
+              </w:rPr>
+            </w:pPr>
+            <w:r>
+              <w:rPr>
+                <w:b/>
+              </w:rPr>
+              <w:t xml:space="preserve">Question </w:t>
+            </w:r>
+            <w:r>
+              <w:rPr>
+                <w:b/>
+              </w:rPr>
+              <w:t>5</w:t>
+            </w:r>
+            <w:r>
+              <w:rPr>
+                <w:b/>
+              </w:rPr>
+              <w:t xml:space="preserve"> – </w:t>
+            </w:r>
+            <w:r>
+              <w:t>Did you feel like the pack details made purchasing a pack appealing? Why, or why not?</w:t>
+            </w:r>
+          </w:p>
         </w:tc>
       </w:tr>
       <w:tr>
         <w:tc>
           <w:tcPr>
+            <w:tcW w:w="8990" w:type="dxa"/>
+            <w:gridSpan w:val="4"/>
+          </w:tcPr>
+          <w:p>
+            <w:pPr>
+              <w:jc w:val="center"/>
+              <w:rPr>
+                <w:b/>
+              </w:rPr>
+            </w:pPr>
+            <w:r>
+              <w:rPr>
+                <w:b/>
+              </w:rPr>
+              <w:t xml:space="preserve">Question </w:t>
+            </w:r>
+            <w:r>
+              <w:rPr>
+                <w:b/>
+              </w:rPr>
+              <w:t xml:space="preserve">Type – </w:t>
+            </w:r>
+            <w:r>
+              <w:rPr>
+                <w:b/>
+              </w:rPr>
+              <w:t>Open</w:t>
+            </w:r>
+          </w:p>
+        </w:tc>
+      </w:tr>
+      <w:tr>
+        <w:tc>
+          <w:tcPr>
+            <w:tcW w:w="4494" w:type="dxa"/>
+            <w:gridSpan w:val="2"/>
+          </w:tcPr>
+          <w:p>
+            <w:pPr>
+              <w:jc w:val="center"/>
+              <w:rPr>
+                <w:b/>
+              </w:rPr>
+            </w:pPr>
+            <w:r>
+              <w:rPr>
+                <w:b/>
+              </w:rPr>
+              <w:t>Condition A</w:t>
+            </w:r>
+          </w:p>
+        </w:tc>
+        <w:tc>
+          <w:tcPr>
+            <w:tcW w:w="4496" w:type="dxa"/>
+            <w:gridSpan w:val="2"/>
+          </w:tcPr>
+          <w:p>
+            <w:pPr>
+              <w:jc w:val="center"/>
+              <w:rPr>
+                <w:b/>
+              </w:rPr>
+            </w:pPr>
+            <w:r>
+              <w:rPr>
+                <w:b/>
+              </w:rPr>
+              <w:t>Condition B</w:t>
+            </w:r>
+          </w:p>
+        </w:tc>
+      </w:tr>
+      <w:tr>
+        <w:tc>
+          <w:tcPr>
             <w:tcW w:w="2270" w:type="dxa"/>
           </w:tcPr>
           <w:p>
@@ -7219,6 +6722,987 @@
               <w:rPr>
                 <w:b/>
               </w:rPr>
+              <w:t>Number of testers</w:t>
+            </w:r>
+          </w:p>
+        </w:tc>
+        <w:tc>
+          <w:tcPr>
+            <w:tcW w:w="2224" w:type="dxa"/>
+          </w:tcPr>
+          <w:p/>
+        </w:tc>
+        <w:tc>
+          <w:tcPr>
+            <w:tcW w:w="2271" w:type="dxa"/>
+          </w:tcPr>
+          <w:p>
+            <w:pPr>
+              <w:jc w:val="right"/>
+              <w:rPr>
+                <w:b/>
+              </w:rPr>
+            </w:pPr>
+            <w:r>
+              <w:rPr>
+                <w:b/>
+              </w:rPr>
+              <w:t>Number of testers</w:t>
+            </w:r>
+          </w:p>
+        </w:tc>
+        <w:tc>
+          <w:tcPr>
+            <w:tcW w:w="2225" w:type="dxa"/>
+          </w:tcPr>
+          <w:p/>
+        </w:tc>
+      </w:tr>
+      <w:tr>
+        <w:tc>
+          <w:tcPr>
+            <w:tcW w:w="2270" w:type="dxa"/>
+          </w:tcPr>
+          <w:p>
+            <w:pPr>
+              <w:jc w:val="right"/>
+              <w:rPr>
+                <w:b/>
+              </w:rPr>
+            </w:pPr>
+            <w:r>
+              <w:rPr>
+                <w:b/>
+              </w:rPr>
+              <w:t>Positive / Negative</w:t>
+            </w:r>
+          </w:p>
+        </w:tc>
+        <w:tc>
+          <w:tcPr>
+            <w:tcW w:w="2224" w:type="dxa"/>
+          </w:tcPr>
+          <w:p/>
+        </w:tc>
+        <w:tc>
+          <w:tcPr>
+            <w:tcW w:w="2271" w:type="dxa"/>
+          </w:tcPr>
+          <w:p>
+            <w:pPr>
+              <w:jc w:val="right"/>
+              <w:rPr>
+                <w:b/>
+              </w:rPr>
+            </w:pPr>
+            <w:r>
+              <w:rPr>
+                <w:b/>
+              </w:rPr>
+              <w:t>Positive / Negative</w:t>
+            </w:r>
+          </w:p>
+        </w:tc>
+        <w:tc>
+          <w:tcPr>
+            <w:tcW w:w="2225" w:type="dxa"/>
+          </w:tcPr>
+          <w:p/>
+        </w:tc>
+      </w:tr>
+      <w:tr>
+        <w:tc>
+          <w:tcPr>
+            <w:tcW w:w="2270" w:type="dxa"/>
+          </w:tcPr>
+          <w:p>
+            <w:pPr>
+              <w:jc w:val="right"/>
+              <w:rPr>
+                <w:b/>
+              </w:rPr>
+            </w:pPr>
+            <w:r>
+              <w:rPr>
+                <w:b/>
+              </w:rPr>
+              <w:t>Consensus</w:t>
+            </w:r>
+          </w:p>
+        </w:tc>
+        <w:tc>
+          <w:tcPr>
+            <w:tcW w:w="2224" w:type="dxa"/>
+          </w:tcPr>
+          <w:p/>
+        </w:tc>
+        <w:tc>
+          <w:tcPr>
+            <w:tcW w:w="2271" w:type="dxa"/>
+          </w:tcPr>
+          <w:p>
+            <w:pPr>
+              <w:jc w:val="right"/>
+              <w:rPr>
+                <w:b/>
+              </w:rPr>
+            </w:pPr>
+            <w:r>
+              <w:rPr>
+                <w:b/>
+              </w:rPr>
+              <w:t>Consensus</w:t>
+            </w:r>
+          </w:p>
+        </w:tc>
+        <w:tc>
+          <w:tcPr>
+            <w:tcW w:w="2225" w:type="dxa"/>
+          </w:tcPr>
+          <w:p/>
+        </w:tc>
+      </w:tr>
+    </w:tbl>
+    <w:p/>
+    <w:p>
+      <w:r>
+        <w:br w:type="page"/>
+      </w:r>
+    </w:p>
+    <w:tbl>
+      <w:tblPr>
+        <w:tblStyle w:val="TableGrid"/>
+        <w:tblW w:w="0" w:type="auto"/>
+        <w:tblInd w:w="360" w:type="dxa"/>
+        <w:tblLook w:val="04A0" w:firstRow="1" w:lastRow="0" w:firstColumn="1" w:lastColumn="0" w:noHBand="0" w:noVBand="1"/>
+      </w:tblPr>
+      <w:tblGrid>
+        <w:gridCol w:w="2270"/>
+        <w:gridCol w:w="2224"/>
+        <w:gridCol w:w="2271"/>
+        <w:gridCol w:w="2225"/>
+      </w:tblGrid>
+      <w:tr>
+        <w:tc>
+          <w:tcPr>
+            <w:tcW w:w="8990" w:type="dxa"/>
+            <w:gridSpan w:val="4"/>
+          </w:tcPr>
+          <w:p>
+            <w:pPr>
+              <w:jc w:val="center"/>
+              <w:rPr>
+                <w:b/>
+              </w:rPr>
+            </w:pPr>
+            <w:r>
+              <w:rPr>
+                <w:b/>
+              </w:rPr>
+              <w:lastRenderedPageBreak/>
+              <w:t xml:space="preserve">Question </w:t>
+            </w:r>
+            <w:r>
+              <w:rPr>
+                <w:b/>
+              </w:rPr>
+              <w:t>6</w:t>
+            </w:r>
+            <w:r>
+              <w:rPr>
+                <w:b/>
+              </w:rPr>
+              <w:t xml:space="preserve"> – </w:t>
+            </w:r>
+            <w:r>
+              <w:t>Did you understand the different options for purchasing a pack?</w:t>
+            </w:r>
+          </w:p>
+        </w:tc>
+      </w:tr>
+      <w:tr>
+        <w:tc>
+          <w:tcPr>
+            <w:tcW w:w="8990" w:type="dxa"/>
+            <w:gridSpan w:val="4"/>
+          </w:tcPr>
+          <w:p>
+            <w:pPr>
+              <w:jc w:val="center"/>
+              <w:rPr>
+                <w:b/>
+              </w:rPr>
+            </w:pPr>
+            <w:r>
+              <w:rPr>
+                <w:b/>
+              </w:rPr>
+              <w:t xml:space="preserve">Question </w:t>
+            </w:r>
+            <w:r>
+              <w:rPr>
+                <w:b/>
+              </w:rPr>
+              <w:t xml:space="preserve">Type – </w:t>
+            </w:r>
+            <w:r>
+              <w:rPr>
+                <w:b/>
+              </w:rPr>
+              <w:t>Open</w:t>
+            </w:r>
+          </w:p>
+        </w:tc>
+      </w:tr>
+      <w:tr>
+        <w:tc>
+          <w:tcPr>
+            <w:tcW w:w="4494" w:type="dxa"/>
+            <w:gridSpan w:val="2"/>
+          </w:tcPr>
+          <w:p>
+            <w:pPr>
+              <w:jc w:val="center"/>
+              <w:rPr>
+                <w:b/>
+              </w:rPr>
+            </w:pPr>
+            <w:r>
+              <w:rPr>
+                <w:b/>
+              </w:rPr>
+              <w:t>Condition A</w:t>
+            </w:r>
+          </w:p>
+        </w:tc>
+        <w:tc>
+          <w:tcPr>
+            <w:tcW w:w="4496" w:type="dxa"/>
+            <w:gridSpan w:val="2"/>
+          </w:tcPr>
+          <w:p>
+            <w:pPr>
+              <w:jc w:val="center"/>
+              <w:rPr>
+                <w:b/>
+              </w:rPr>
+            </w:pPr>
+            <w:r>
+              <w:rPr>
+                <w:b/>
+              </w:rPr>
+              <w:t>Condition B</w:t>
+            </w:r>
+          </w:p>
+        </w:tc>
+      </w:tr>
+      <w:tr>
+        <w:tc>
+          <w:tcPr>
+            <w:tcW w:w="2270" w:type="dxa"/>
+          </w:tcPr>
+          <w:p>
+            <w:pPr>
+              <w:jc w:val="right"/>
+              <w:rPr>
+                <w:b/>
+              </w:rPr>
+            </w:pPr>
+            <w:r>
+              <w:rPr>
+                <w:b/>
+              </w:rPr>
+              <w:t>Number of testers</w:t>
+            </w:r>
+          </w:p>
+        </w:tc>
+        <w:tc>
+          <w:tcPr>
+            <w:tcW w:w="2224" w:type="dxa"/>
+          </w:tcPr>
+          <w:p/>
+        </w:tc>
+        <w:tc>
+          <w:tcPr>
+            <w:tcW w:w="2271" w:type="dxa"/>
+          </w:tcPr>
+          <w:p>
+            <w:pPr>
+              <w:jc w:val="right"/>
+              <w:rPr>
+                <w:b/>
+              </w:rPr>
+            </w:pPr>
+            <w:r>
+              <w:rPr>
+                <w:b/>
+              </w:rPr>
+              <w:t>Number of testers</w:t>
+            </w:r>
+          </w:p>
+        </w:tc>
+        <w:tc>
+          <w:tcPr>
+            <w:tcW w:w="2225" w:type="dxa"/>
+          </w:tcPr>
+          <w:p/>
+        </w:tc>
+      </w:tr>
+      <w:tr>
+        <w:tc>
+          <w:tcPr>
+            <w:tcW w:w="2270" w:type="dxa"/>
+          </w:tcPr>
+          <w:p>
+            <w:pPr>
+              <w:jc w:val="right"/>
+              <w:rPr>
+                <w:b/>
+              </w:rPr>
+            </w:pPr>
+            <w:r>
+              <w:rPr>
+                <w:b/>
+              </w:rPr>
+              <w:t>Positive / Negative</w:t>
+            </w:r>
+          </w:p>
+        </w:tc>
+        <w:tc>
+          <w:tcPr>
+            <w:tcW w:w="2224" w:type="dxa"/>
+          </w:tcPr>
+          <w:p/>
+        </w:tc>
+        <w:tc>
+          <w:tcPr>
+            <w:tcW w:w="2271" w:type="dxa"/>
+          </w:tcPr>
+          <w:p>
+            <w:pPr>
+              <w:jc w:val="right"/>
+              <w:rPr>
+                <w:b/>
+              </w:rPr>
+            </w:pPr>
+            <w:r>
+              <w:rPr>
+                <w:b/>
+              </w:rPr>
+              <w:t>Positive / Negative</w:t>
+            </w:r>
+          </w:p>
+        </w:tc>
+        <w:tc>
+          <w:tcPr>
+            <w:tcW w:w="2225" w:type="dxa"/>
+          </w:tcPr>
+          <w:p/>
+        </w:tc>
+      </w:tr>
+      <w:tr>
+        <w:tc>
+          <w:tcPr>
+            <w:tcW w:w="2270" w:type="dxa"/>
+          </w:tcPr>
+          <w:p>
+            <w:pPr>
+              <w:jc w:val="right"/>
+              <w:rPr>
+                <w:b/>
+              </w:rPr>
+            </w:pPr>
+            <w:r>
+              <w:rPr>
+                <w:b/>
+              </w:rPr>
+              <w:t>Consensus</w:t>
+            </w:r>
+          </w:p>
+        </w:tc>
+        <w:tc>
+          <w:tcPr>
+            <w:tcW w:w="2224" w:type="dxa"/>
+          </w:tcPr>
+          <w:p/>
+        </w:tc>
+        <w:tc>
+          <w:tcPr>
+            <w:tcW w:w="2271" w:type="dxa"/>
+          </w:tcPr>
+          <w:p>
+            <w:pPr>
+              <w:jc w:val="right"/>
+              <w:rPr>
+                <w:b/>
+              </w:rPr>
+            </w:pPr>
+            <w:r>
+              <w:rPr>
+                <w:b/>
+              </w:rPr>
+              <w:t>Consensus</w:t>
+            </w:r>
+          </w:p>
+        </w:tc>
+        <w:tc>
+          <w:tcPr>
+            <w:tcW w:w="2225" w:type="dxa"/>
+          </w:tcPr>
+          <w:p/>
+        </w:tc>
+      </w:tr>
+    </w:tbl>
+    <w:p>
+      <w:pPr>
+        <w:ind w:left="360"/>
+      </w:pPr>
+    </w:p>
+    <w:tbl>
+      <w:tblPr>
+        <w:tblStyle w:val="TableGrid"/>
+        <w:tblW w:w="0" w:type="auto"/>
+        <w:tblInd w:w="360" w:type="dxa"/>
+        <w:tblLook w:val="04A0" w:firstRow="1" w:lastRow="0" w:firstColumn="1" w:lastColumn="0" w:noHBand="0" w:noVBand="1"/>
+      </w:tblPr>
+      <w:tblGrid>
+        <w:gridCol w:w="2270"/>
+        <w:gridCol w:w="2224"/>
+        <w:gridCol w:w="2271"/>
+        <w:gridCol w:w="2225"/>
+      </w:tblGrid>
+      <w:tr>
+        <w:tc>
+          <w:tcPr>
+            <w:tcW w:w="8990" w:type="dxa"/>
+            <w:gridSpan w:val="4"/>
+          </w:tcPr>
+          <w:p>
+            <w:pPr>
+              <w:rPr>
+                <w:rFonts w:ascii="Times New Roman" w:eastAsia="Times New Roman" w:hAnsi="Times New Roman" w:cs="Times New Roman"/>
+                <w:sz w:val="24"/>
+                <w:szCs w:val="24"/>
+                <w:lang/>
+              </w:rPr>
+            </w:pPr>
+            <w:r>
+              <w:rPr>
+                <w:b/>
+              </w:rPr>
+              <w:t xml:space="preserve">Question </w:t>
+            </w:r>
+            <w:r>
+              <w:rPr>
+                <w:b/>
+              </w:rPr>
+              <w:t>7</w:t>
+            </w:r>
+            <w:r>
+              <w:rPr>
+                <w:b/>
+              </w:rPr>
+              <w:t xml:space="preserve"> – </w:t>
+            </w:r>
+            <w:r>
+              <w:rPr>
+                <w:rFonts w:ascii="Times New Roman" w:eastAsia="Times New Roman" w:hAnsi="Times New Roman" w:cs="Times New Roman"/>
+                <w:sz w:val="24"/>
+                <w:szCs w:val="24"/>
+                <w:lang/>
+              </w:rPr>
+              <w:t>Please elaborate on any additional findings during this quest</w:t>
+            </w:r>
+          </w:p>
+          <w:p>
+            <w:pPr>
+              <w:jc w:val="center"/>
+              <w:rPr>
+                <w:b/>
+                <w:lang/>
+              </w:rPr>
+            </w:pPr>
+          </w:p>
+        </w:tc>
+      </w:tr>
+      <w:tr>
+        <w:tc>
+          <w:tcPr>
+            <w:tcW w:w="8990" w:type="dxa"/>
+            <w:gridSpan w:val="4"/>
+          </w:tcPr>
+          <w:p>
+            <w:pPr>
+              <w:jc w:val="center"/>
+              <w:rPr>
+                <w:b/>
+              </w:rPr>
+            </w:pPr>
+            <w:r>
+              <w:rPr>
+                <w:b/>
+              </w:rPr>
+              <w:t xml:space="preserve">Question </w:t>
+            </w:r>
+            <w:r>
+              <w:rPr>
+                <w:b/>
+              </w:rPr>
+              <w:t>Type – Type</w:t>
+            </w:r>
+          </w:p>
+        </w:tc>
+      </w:tr>
+      <w:tr>
+        <w:tc>
+          <w:tcPr>
+            <w:tcW w:w="4494" w:type="dxa"/>
+            <w:gridSpan w:val="2"/>
+          </w:tcPr>
+          <w:p>
+            <w:pPr>
+              <w:jc w:val="center"/>
+              <w:rPr>
+                <w:b/>
+              </w:rPr>
+            </w:pPr>
+            <w:r>
+              <w:rPr>
+                <w:b/>
+              </w:rPr>
+              <w:t>Condition A</w:t>
+            </w:r>
+          </w:p>
+        </w:tc>
+        <w:tc>
+          <w:tcPr>
+            <w:tcW w:w="4496" w:type="dxa"/>
+            <w:gridSpan w:val="2"/>
+          </w:tcPr>
+          <w:p>
+            <w:pPr>
+              <w:jc w:val="center"/>
+              <w:rPr>
+                <w:b/>
+              </w:rPr>
+            </w:pPr>
+            <w:r>
+              <w:rPr>
+                <w:b/>
+              </w:rPr>
+              <w:t>Condition B</w:t>
+            </w:r>
+          </w:p>
+        </w:tc>
+      </w:tr>
+      <w:tr>
+        <w:tc>
+          <w:tcPr>
+            <w:tcW w:w="2270" w:type="dxa"/>
+          </w:tcPr>
+          <w:p>
+            <w:pPr>
+              <w:jc w:val="right"/>
+              <w:rPr>
+                <w:b/>
+              </w:rPr>
+            </w:pPr>
+            <w:r>
+              <w:rPr>
+                <w:b/>
+              </w:rPr>
+              <w:t>Number of testers</w:t>
+            </w:r>
+          </w:p>
+        </w:tc>
+        <w:tc>
+          <w:tcPr>
+            <w:tcW w:w="2224" w:type="dxa"/>
+          </w:tcPr>
+          <w:p/>
+        </w:tc>
+        <w:tc>
+          <w:tcPr>
+            <w:tcW w:w="2271" w:type="dxa"/>
+          </w:tcPr>
+          <w:p>
+            <w:pPr>
+              <w:jc w:val="right"/>
+              <w:rPr>
+                <w:b/>
+              </w:rPr>
+            </w:pPr>
+            <w:r>
+              <w:rPr>
+                <w:b/>
+              </w:rPr>
+              <w:t>Number of testers</w:t>
+            </w:r>
+          </w:p>
+        </w:tc>
+        <w:tc>
+          <w:tcPr>
+            <w:tcW w:w="2225" w:type="dxa"/>
+          </w:tcPr>
+          <w:p/>
+        </w:tc>
+      </w:tr>
+      <w:tr>
+        <w:tc>
+          <w:tcPr>
+            <w:tcW w:w="2270" w:type="dxa"/>
+          </w:tcPr>
+          <w:p>
+            <w:pPr>
+              <w:jc w:val="right"/>
+              <w:rPr>
+                <w:b/>
+              </w:rPr>
+            </w:pPr>
+            <w:r>
+              <w:rPr>
+                <w:b/>
+              </w:rPr>
+              <w:t>Findings</w:t>
+            </w:r>
+          </w:p>
+        </w:tc>
+        <w:tc>
+          <w:tcPr>
+            <w:tcW w:w="2224" w:type="dxa"/>
+          </w:tcPr>
+          <w:p/>
+        </w:tc>
+        <w:tc>
+          <w:tcPr>
+            <w:tcW w:w="2271" w:type="dxa"/>
+          </w:tcPr>
+          <w:p>
+            <w:pPr>
+              <w:jc w:val="right"/>
+              <w:rPr>
+                <w:b/>
+              </w:rPr>
+            </w:pPr>
+            <w:r>
+              <w:rPr>
+                <w:b/>
+              </w:rPr>
+              <w:t>Findings</w:t>
+            </w:r>
+          </w:p>
+        </w:tc>
+        <w:tc>
+          <w:tcPr>
+            <w:tcW w:w="2225" w:type="dxa"/>
+          </w:tcPr>
+          <w:p/>
+        </w:tc>
+      </w:tr>
+    </w:tbl>
+    <w:p>
+      <w:pPr>
+        <w:ind w:left="360"/>
+      </w:pPr>
+    </w:p>
+    <w:tbl>
+      <w:tblPr>
+        <w:tblStyle w:val="TableGrid"/>
+        <w:tblW w:w="0" w:type="auto"/>
+        <w:tblInd w:w="360" w:type="dxa"/>
+        <w:tblLook w:val="04A0" w:firstRow="1" w:lastRow="0" w:firstColumn="1" w:lastColumn="0" w:noHBand="0" w:noVBand="1"/>
+      </w:tblPr>
+      <w:tblGrid>
+        <w:gridCol w:w="2270"/>
+        <w:gridCol w:w="2224"/>
+        <w:gridCol w:w="2271"/>
+        <w:gridCol w:w="2225"/>
+      </w:tblGrid>
+      <w:tr>
+        <w:tc>
+          <w:tcPr>
+            <w:tcW w:w="8990" w:type="dxa"/>
+            <w:gridSpan w:val="4"/>
+          </w:tcPr>
+          <w:p>
+            <w:pPr>
+              <w:jc w:val="center"/>
+              <w:rPr>
+                <w:b/>
+              </w:rPr>
+            </w:pPr>
+            <w:r>
+              <w:rPr>
+                <w:b/>
+              </w:rPr>
+              <w:t xml:space="preserve">Question </w:t>
+            </w:r>
+            <w:r>
+              <w:rPr>
+                <w:b/>
+              </w:rPr>
+              <w:t>8</w:t>
+            </w:r>
+            <w:r>
+              <w:rPr>
+                <w:b/>
+              </w:rPr>
+              <w:t xml:space="preserve"> – </w:t>
+            </w:r>
+            <w:r>
+              <w:t>On a scale of 1- 5, how Intuitive was it to inspect a card?</w:t>
+            </w:r>
+          </w:p>
+        </w:tc>
+      </w:tr>
+      <w:tr>
+        <w:tc>
+          <w:tcPr>
+            <w:tcW w:w="8990" w:type="dxa"/>
+            <w:gridSpan w:val="4"/>
+          </w:tcPr>
+          <w:p>
+            <w:pPr>
+              <w:jc w:val="center"/>
+              <w:rPr>
+                <w:b/>
+              </w:rPr>
+            </w:pPr>
+            <w:r>
+              <w:rPr>
+                <w:b/>
+              </w:rPr>
+              <w:t xml:space="preserve">Question </w:t>
+            </w:r>
+            <w:r>
+              <w:rPr>
+                <w:b/>
+              </w:rPr>
+              <w:t xml:space="preserve">Type – </w:t>
+            </w:r>
+            <w:r>
+              <w:rPr>
+                <w:b/>
+              </w:rPr>
+              <w:t>Linear Scale</w:t>
+            </w:r>
+          </w:p>
+        </w:tc>
+      </w:tr>
+      <w:tr>
+        <w:tc>
+          <w:tcPr>
+            <w:tcW w:w="4494" w:type="dxa"/>
+            <w:gridSpan w:val="2"/>
+          </w:tcPr>
+          <w:p>
+            <w:pPr>
+              <w:jc w:val="center"/>
+              <w:rPr>
+                <w:b/>
+              </w:rPr>
+            </w:pPr>
+            <w:r>
+              <w:rPr>
+                <w:b/>
+              </w:rPr>
+              <w:t>Condition A</w:t>
+            </w:r>
+          </w:p>
+        </w:tc>
+        <w:tc>
+          <w:tcPr>
+            <w:tcW w:w="4496" w:type="dxa"/>
+            <w:gridSpan w:val="2"/>
+          </w:tcPr>
+          <w:p>
+            <w:pPr>
+              <w:jc w:val="center"/>
+              <w:rPr>
+                <w:b/>
+              </w:rPr>
+            </w:pPr>
+            <w:r>
+              <w:rPr>
+                <w:b/>
+              </w:rPr>
+              <w:t>Condition B</w:t>
+            </w:r>
+          </w:p>
+        </w:tc>
+      </w:tr>
+      <w:tr>
+        <w:tc>
+          <w:tcPr>
+            <w:tcW w:w="2270" w:type="dxa"/>
+          </w:tcPr>
+          <w:p>
+            <w:pPr>
+              <w:jc w:val="right"/>
+              <w:rPr>
+                <w:b/>
+              </w:rPr>
+            </w:pPr>
+            <w:r>
+              <w:rPr>
+                <w:b/>
+              </w:rPr>
+              <w:t>Number of testers</w:t>
+            </w:r>
+          </w:p>
+        </w:tc>
+        <w:tc>
+          <w:tcPr>
+            <w:tcW w:w="2224" w:type="dxa"/>
+          </w:tcPr>
+          <w:p/>
+        </w:tc>
+        <w:tc>
+          <w:tcPr>
+            <w:tcW w:w="2271" w:type="dxa"/>
+          </w:tcPr>
+          <w:p>
+            <w:pPr>
+              <w:jc w:val="right"/>
+              <w:rPr>
+                <w:b/>
+              </w:rPr>
+            </w:pPr>
+            <w:r>
+              <w:rPr>
+                <w:b/>
+              </w:rPr>
+              <w:t>Number of testers</w:t>
+            </w:r>
+          </w:p>
+        </w:tc>
+        <w:tc>
+          <w:tcPr>
+            <w:tcW w:w="2225" w:type="dxa"/>
+          </w:tcPr>
+          <w:p/>
+        </w:tc>
+      </w:tr>
+      <w:tr>
+        <w:tc>
+          <w:tcPr>
+            <w:tcW w:w="2270" w:type="dxa"/>
+          </w:tcPr>
+          <w:p>
+            <w:pPr>
+              <w:jc w:val="right"/>
+              <w:rPr>
+                <w:b/>
+              </w:rPr>
+            </w:pPr>
+            <w:r>
+              <w:rPr>
+                <w:b/>
+              </w:rPr>
+              <w:t>Mean</w:t>
+            </w:r>
+          </w:p>
+        </w:tc>
+        <w:tc>
+          <w:tcPr>
+            <w:tcW w:w="2224" w:type="dxa"/>
+          </w:tcPr>
+          <w:p/>
+        </w:tc>
+        <w:tc>
+          <w:tcPr>
+            <w:tcW w:w="2271" w:type="dxa"/>
+          </w:tcPr>
+          <w:p>
+            <w:pPr>
+              <w:jc w:val="right"/>
+              <w:rPr>
+                <w:b/>
+              </w:rPr>
+            </w:pPr>
+            <w:r>
+              <w:rPr>
+                <w:b/>
+              </w:rPr>
+              <w:t>Mean</w:t>
+            </w:r>
+          </w:p>
+        </w:tc>
+        <w:tc>
+          <w:tcPr>
+            <w:tcW w:w="2225" w:type="dxa"/>
+          </w:tcPr>
+          <w:p/>
+        </w:tc>
+      </w:tr>
+      <w:tr>
+        <w:tc>
+          <w:tcPr>
+            <w:tcW w:w="2270" w:type="dxa"/>
+          </w:tcPr>
+          <w:p>
+            <w:pPr>
+              <w:jc w:val="right"/>
+              <w:rPr>
+                <w:b/>
+              </w:rPr>
+            </w:pPr>
+            <w:r>
+              <w:rPr>
+                <w:b/>
+              </w:rPr>
+              <w:t>Median</w:t>
+            </w:r>
+          </w:p>
+        </w:tc>
+        <w:tc>
+          <w:tcPr>
+            <w:tcW w:w="2224" w:type="dxa"/>
+          </w:tcPr>
+          <w:p/>
+        </w:tc>
+        <w:tc>
+          <w:tcPr>
+            <w:tcW w:w="2271" w:type="dxa"/>
+          </w:tcPr>
+          <w:p>
+            <w:pPr>
+              <w:jc w:val="right"/>
+              <w:rPr>
+                <w:b/>
+              </w:rPr>
+            </w:pPr>
+            <w:r>
+              <w:rPr>
+                <w:b/>
+              </w:rPr>
+              <w:t>Median</w:t>
+            </w:r>
+          </w:p>
+        </w:tc>
+        <w:tc>
+          <w:tcPr>
+            <w:tcW w:w="2225" w:type="dxa"/>
+          </w:tcPr>
+          <w:p/>
+        </w:tc>
+      </w:tr>
+      <w:tr>
+        <w:tc>
+          <w:tcPr>
+            <w:tcW w:w="2270" w:type="dxa"/>
+          </w:tcPr>
+          <w:p>
+            <w:pPr>
+              <w:jc w:val="right"/>
+              <w:rPr>
+                <w:b/>
+              </w:rPr>
+            </w:pPr>
+            <w:r>
+              <w:rPr>
+                <w:b/>
+              </w:rPr>
               <w:t>Standard deviation</w:t>
             </w:r>
           </w:p>
@@ -7245,6 +7729,1122 @@
                 <w:b/>
               </w:rPr>
               <w:t>Standard deviation</w:t>
+            </w:r>
+          </w:p>
+        </w:tc>
+        <w:tc>
+          <w:tcPr>
+            <w:tcW w:w="2225" w:type="dxa"/>
+          </w:tcPr>
+          <w:p/>
+        </w:tc>
+      </w:tr>
+    </w:tbl>
+    <w:p>
+      <w:pPr>
+        <w:ind w:left="360"/>
+      </w:pPr>
+    </w:p>
+    <w:tbl>
+      <w:tblPr>
+        <w:tblStyle w:val="TableGrid"/>
+        <w:tblW w:w="0" w:type="auto"/>
+        <w:tblInd w:w="360" w:type="dxa"/>
+        <w:tblLook w:val="04A0" w:firstRow="1" w:lastRow="0" w:firstColumn="1" w:lastColumn="0" w:noHBand="0" w:noVBand="1"/>
+      </w:tblPr>
+      <w:tblGrid>
+        <w:gridCol w:w="2270"/>
+        <w:gridCol w:w="2224"/>
+        <w:gridCol w:w="2271"/>
+        <w:gridCol w:w="2225"/>
+      </w:tblGrid>
+      <w:tr>
+        <w:tc>
+          <w:tcPr>
+            <w:tcW w:w="8990" w:type="dxa"/>
+            <w:gridSpan w:val="4"/>
+          </w:tcPr>
+          <w:p>
+            <w:pPr>
+              <w:jc w:val="center"/>
+              <w:rPr>
+                <w:b/>
+              </w:rPr>
+            </w:pPr>
+            <w:r>
+              <w:rPr>
+                <w:b/>
+              </w:rPr>
+              <w:t xml:space="preserve">Question </w:t>
+            </w:r>
+            <w:r>
+              <w:rPr>
+                <w:b/>
+              </w:rPr>
+              <w:t>9</w:t>
+            </w:r>
+            <w:r>
+              <w:rPr>
+                <w:b/>
+              </w:rPr>
+              <w:t xml:space="preserve"> – </w:t>
+            </w:r>
+            <w:r>
+              <w:t>Was there anything missing for you in terms of searching tools?</w:t>
+            </w:r>
+          </w:p>
+        </w:tc>
+      </w:tr>
+      <w:tr>
+        <w:tc>
+          <w:tcPr>
+            <w:tcW w:w="8990" w:type="dxa"/>
+            <w:gridSpan w:val="4"/>
+          </w:tcPr>
+          <w:p>
+            <w:pPr>
+              <w:jc w:val="center"/>
+              <w:rPr>
+                <w:b/>
+              </w:rPr>
+            </w:pPr>
+            <w:r>
+              <w:rPr>
+                <w:b/>
+              </w:rPr>
+              <w:t xml:space="preserve">Question </w:t>
+            </w:r>
+            <w:r>
+              <w:rPr>
+                <w:b/>
+              </w:rPr>
+              <w:t xml:space="preserve">Type – </w:t>
+            </w:r>
+            <w:r>
+              <w:rPr>
+                <w:b/>
+              </w:rPr>
+              <w:t>Open</w:t>
+            </w:r>
+          </w:p>
+        </w:tc>
+      </w:tr>
+      <w:tr>
+        <w:tc>
+          <w:tcPr>
+            <w:tcW w:w="4494" w:type="dxa"/>
+            <w:gridSpan w:val="2"/>
+          </w:tcPr>
+          <w:p>
+            <w:pPr>
+              <w:jc w:val="center"/>
+              <w:rPr>
+                <w:b/>
+              </w:rPr>
+            </w:pPr>
+            <w:r>
+              <w:rPr>
+                <w:b/>
+              </w:rPr>
+              <w:t>Condition A</w:t>
+            </w:r>
+          </w:p>
+        </w:tc>
+        <w:tc>
+          <w:tcPr>
+            <w:tcW w:w="4496" w:type="dxa"/>
+            <w:gridSpan w:val="2"/>
+          </w:tcPr>
+          <w:p>
+            <w:pPr>
+              <w:jc w:val="center"/>
+              <w:rPr>
+                <w:b/>
+              </w:rPr>
+            </w:pPr>
+            <w:r>
+              <w:rPr>
+                <w:b/>
+              </w:rPr>
+              <w:t>Condition B</w:t>
+            </w:r>
+          </w:p>
+        </w:tc>
+      </w:tr>
+      <w:tr>
+        <w:tc>
+          <w:tcPr>
+            <w:tcW w:w="2270" w:type="dxa"/>
+          </w:tcPr>
+          <w:p>
+            <w:pPr>
+              <w:jc w:val="right"/>
+              <w:rPr>
+                <w:b/>
+              </w:rPr>
+            </w:pPr>
+            <w:r>
+              <w:rPr>
+                <w:b/>
+              </w:rPr>
+              <w:t>Number of testers</w:t>
+            </w:r>
+          </w:p>
+        </w:tc>
+        <w:tc>
+          <w:tcPr>
+            <w:tcW w:w="2224" w:type="dxa"/>
+          </w:tcPr>
+          <w:p/>
+        </w:tc>
+        <w:tc>
+          <w:tcPr>
+            <w:tcW w:w="2271" w:type="dxa"/>
+          </w:tcPr>
+          <w:p>
+            <w:pPr>
+              <w:jc w:val="right"/>
+              <w:rPr>
+                <w:b/>
+              </w:rPr>
+            </w:pPr>
+            <w:r>
+              <w:rPr>
+                <w:b/>
+              </w:rPr>
+              <w:t>Number of testers</w:t>
+            </w:r>
+          </w:p>
+        </w:tc>
+        <w:tc>
+          <w:tcPr>
+            <w:tcW w:w="2225" w:type="dxa"/>
+          </w:tcPr>
+          <w:p/>
+        </w:tc>
+      </w:tr>
+      <w:tr>
+        <w:tc>
+          <w:tcPr>
+            <w:tcW w:w="2270" w:type="dxa"/>
+          </w:tcPr>
+          <w:p>
+            <w:pPr>
+              <w:jc w:val="right"/>
+              <w:rPr>
+                <w:b/>
+              </w:rPr>
+            </w:pPr>
+            <w:r>
+              <w:rPr>
+                <w:b/>
+              </w:rPr>
+              <w:t>Positive / Negative</w:t>
+            </w:r>
+          </w:p>
+        </w:tc>
+        <w:tc>
+          <w:tcPr>
+            <w:tcW w:w="2224" w:type="dxa"/>
+          </w:tcPr>
+          <w:p/>
+        </w:tc>
+        <w:tc>
+          <w:tcPr>
+            <w:tcW w:w="2271" w:type="dxa"/>
+          </w:tcPr>
+          <w:p>
+            <w:pPr>
+              <w:jc w:val="right"/>
+              <w:rPr>
+                <w:b/>
+              </w:rPr>
+            </w:pPr>
+            <w:r>
+              <w:rPr>
+                <w:b/>
+              </w:rPr>
+              <w:t>Positive / Negative</w:t>
+            </w:r>
+          </w:p>
+        </w:tc>
+        <w:tc>
+          <w:tcPr>
+            <w:tcW w:w="2225" w:type="dxa"/>
+          </w:tcPr>
+          <w:p/>
+        </w:tc>
+      </w:tr>
+      <w:tr>
+        <w:tc>
+          <w:tcPr>
+            <w:tcW w:w="2270" w:type="dxa"/>
+          </w:tcPr>
+          <w:p>
+            <w:pPr>
+              <w:jc w:val="right"/>
+              <w:rPr>
+                <w:b/>
+              </w:rPr>
+            </w:pPr>
+            <w:r>
+              <w:rPr>
+                <w:b/>
+              </w:rPr>
+              <w:t>Findings</w:t>
+            </w:r>
+          </w:p>
+        </w:tc>
+        <w:tc>
+          <w:tcPr>
+            <w:tcW w:w="2224" w:type="dxa"/>
+          </w:tcPr>
+          <w:p/>
+        </w:tc>
+        <w:tc>
+          <w:tcPr>
+            <w:tcW w:w="2271" w:type="dxa"/>
+          </w:tcPr>
+          <w:p>
+            <w:pPr>
+              <w:jc w:val="right"/>
+              <w:rPr>
+                <w:b/>
+              </w:rPr>
+            </w:pPr>
+            <w:r>
+              <w:rPr>
+                <w:b/>
+              </w:rPr>
+              <w:t>Findings</w:t>
+            </w:r>
+          </w:p>
+        </w:tc>
+        <w:tc>
+          <w:tcPr>
+            <w:tcW w:w="2225" w:type="dxa"/>
+          </w:tcPr>
+          <w:p/>
+        </w:tc>
+      </w:tr>
+    </w:tbl>
+    <w:p>
+      <w:pPr>
+        <w:ind w:left="360"/>
+      </w:pPr>
+    </w:p>
+    <w:tbl>
+      <w:tblPr>
+        <w:tblStyle w:val="TableGrid"/>
+        <w:tblW w:w="0" w:type="auto"/>
+        <w:tblInd w:w="360" w:type="dxa"/>
+        <w:tblLook w:val="04A0" w:firstRow="1" w:lastRow="0" w:firstColumn="1" w:lastColumn="0" w:noHBand="0" w:noVBand="1"/>
+      </w:tblPr>
+      <w:tblGrid>
+        <w:gridCol w:w="2270"/>
+        <w:gridCol w:w="2224"/>
+        <w:gridCol w:w="2271"/>
+        <w:gridCol w:w="2225"/>
+      </w:tblGrid>
+      <w:tr>
+        <w:tc>
+          <w:tcPr>
+            <w:tcW w:w="8990" w:type="dxa"/>
+            <w:gridSpan w:val="4"/>
+          </w:tcPr>
+          <w:p>
+            <w:pPr>
+              <w:jc w:val="center"/>
+              <w:rPr>
+                <w:b/>
+              </w:rPr>
+            </w:pPr>
+            <w:r>
+              <w:rPr>
+                <w:b/>
+              </w:rPr>
+              <w:t xml:space="preserve">Question </w:t>
+            </w:r>
+            <w:r>
+              <w:rPr>
+                <w:b/>
+              </w:rPr>
+              <w:t>10</w:t>
+            </w:r>
+            <w:r>
+              <w:rPr>
+                <w:b/>
+              </w:rPr>
+              <w:t xml:space="preserve"> – </w:t>
+            </w:r>
+            <w:r>
+              <w:t>How easy was it to navigate back to the Main Menu?</w:t>
+            </w:r>
+          </w:p>
+        </w:tc>
+      </w:tr>
+      <w:tr>
+        <w:tc>
+          <w:tcPr>
+            <w:tcW w:w="8990" w:type="dxa"/>
+            <w:gridSpan w:val="4"/>
+          </w:tcPr>
+          <w:p>
+            <w:pPr>
+              <w:jc w:val="center"/>
+              <w:rPr>
+                <w:b/>
+              </w:rPr>
+            </w:pPr>
+            <w:r>
+              <w:rPr>
+                <w:b/>
+              </w:rPr>
+              <w:t xml:space="preserve">Question </w:t>
+            </w:r>
+            <w:r>
+              <w:rPr>
+                <w:b/>
+              </w:rPr>
+              <w:t xml:space="preserve">Type – </w:t>
+            </w:r>
+            <w:r>
+              <w:rPr>
+                <w:b/>
+              </w:rPr>
+              <w:t>Linear Scale</w:t>
+            </w:r>
+          </w:p>
+        </w:tc>
+      </w:tr>
+      <w:tr>
+        <w:tc>
+          <w:tcPr>
+            <w:tcW w:w="4494" w:type="dxa"/>
+            <w:gridSpan w:val="2"/>
+          </w:tcPr>
+          <w:p>
+            <w:pPr>
+              <w:jc w:val="center"/>
+              <w:rPr>
+                <w:b/>
+              </w:rPr>
+            </w:pPr>
+            <w:r>
+              <w:rPr>
+                <w:b/>
+              </w:rPr>
+              <w:t>Condition A</w:t>
+            </w:r>
+          </w:p>
+        </w:tc>
+        <w:tc>
+          <w:tcPr>
+            <w:tcW w:w="4496" w:type="dxa"/>
+            <w:gridSpan w:val="2"/>
+          </w:tcPr>
+          <w:p>
+            <w:pPr>
+              <w:jc w:val="center"/>
+              <w:rPr>
+                <w:b/>
+              </w:rPr>
+            </w:pPr>
+            <w:r>
+              <w:rPr>
+                <w:b/>
+              </w:rPr>
+              <w:t>Condition B</w:t>
+            </w:r>
+          </w:p>
+        </w:tc>
+      </w:tr>
+      <w:tr>
+        <w:tc>
+          <w:tcPr>
+            <w:tcW w:w="2270" w:type="dxa"/>
+          </w:tcPr>
+          <w:p>
+            <w:pPr>
+              <w:jc w:val="right"/>
+              <w:rPr>
+                <w:b/>
+              </w:rPr>
+            </w:pPr>
+            <w:r>
+              <w:rPr>
+                <w:b/>
+              </w:rPr>
+              <w:t>Number of testers</w:t>
+            </w:r>
+          </w:p>
+        </w:tc>
+        <w:tc>
+          <w:tcPr>
+            <w:tcW w:w="2224" w:type="dxa"/>
+          </w:tcPr>
+          <w:p/>
+        </w:tc>
+        <w:tc>
+          <w:tcPr>
+            <w:tcW w:w="2271" w:type="dxa"/>
+          </w:tcPr>
+          <w:p>
+            <w:pPr>
+              <w:jc w:val="right"/>
+              <w:rPr>
+                <w:b/>
+              </w:rPr>
+            </w:pPr>
+            <w:r>
+              <w:rPr>
+                <w:b/>
+              </w:rPr>
+              <w:t>Number of testers</w:t>
+            </w:r>
+          </w:p>
+        </w:tc>
+        <w:tc>
+          <w:tcPr>
+            <w:tcW w:w="2225" w:type="dxa"/>
+          </w:tcPr>
+          <w:p/>
+        </w:tc>
+      </w:tr>
+      <w:tr>
+        <w:tc>
+          <w:tcPr>
+            <w:tcW w:w="2270" w:type="dxa"/>
+          </w:tcPr>
+          <w:p>
+            <w:pPr>
+              <w:jc w:val="right"/>
+              <w:rPr>
+                <w:b/>
+              </w:rPr>
+            </w:pPr>
+            <w:r>
+              <w:rPr>
+                <w:b/>
+              </w:rPr>
+              <w:t>Mean</w:t>
+            </w:r>
+          </w:p>
+        </w:tc>
+        <w:tc>
+          <w:tcPr>
+            <w:tcW w:w="2224" w:type="dxa"/>
+          </w:tcPr>
+          <w:p/>
+        </w:tc>
+        <w:tc>
+          <w:tcPr>
+            <w:tcW w:w="2271" w:type="dxa"/>
+          </w:tcPr>
+          <w:p>
+            <w:pPr>
+              <w:jc w:val="right"/>
+              <w:rPr>
+                <w:b/>
+              </w:rPr>
+            </w:pPr>
+            <w:r>
+              <w:rPr>
+                <w:b/>
+              </w:rPr>
+              <w:t>Mean</w:t>
+            </w:r>
+          </w:p>
+        </w:tc>
+        <w:tc>
+          <w:tcPr>
+            <w:tcW w:w="2225" w:type="dxa"/>
+          </w:tcPr>
+          <w:p/>
+        </w:tc>
+      </w:tr>
+      <w:tr>
+        <w:tc>
+          <w:tcPr>
+            <w:tcW w:w="2270" w:type="dxa"/>
+          </w:tcPr>
+          <w:p>
+            <w:pPr>
+              <w:jc w:val="right"/>
+              <w:rPr>
+                <w:b/>
+              </w:rPr>
+            </w:pPr>
+            <w:r>
+              <w:rPr>
+                <w:b/>
+              </w:rPr>
+              <w:t>Median</w:t>
+            </w:r>
+          </w:p>
+        </w:tc>
+        <w:tc>
+          <w:tcPr>
+            <w:tcW w:w="2224" w:type="dxa"/>
+          </w:tcPr>
+          <w:p/>
+        </w:tc>
+        <w:tc>
+          <w:tcPr>
+            <w:tcW w:w="2271" w:type="dxa"/>
+          </w:tcPr>
+          <w:p>
+            <w:pPr>
+              <w:jc w:val="right"/>
+              <w:rPr>
+                <w:b/>
+              </w:rPr>
+            </w:pPr>
+            <w:r>
+              <w:rPr>
+                <w:b/>
+              </w:rPr>
+              <w:t>Median</w:t>
+            </w:r>
+          </w:p>
+        </w:tc>
+        <w:tc>
+          <w:tcPr>
+            <w:tcW w:w="2225" w:type="dxa"/>
+          </w:tcPr>
+          <w:p/>
+        </w:tc>
+      </w:tr>
+      <w:tr>
+        <w:tc>
+          <w:tcPr>
+            <w:tcW w:w="2270" w:type="dxa"/>
+          </w:tcPr>
+          <w:p>
+            <w:pPr>
+              <w:jc w:val="right"/>
+              <w:rPr>
+                <w:b/>
+              </w:rPr>
+            </w:pPr>
+            <w:r>
+              <w:rPr>
+                <w:b/>
+              </w:rPr>
+              <w:t>Standard deviation</w:t>
+            </w:r>
+          </w:p>
+        </w:tc>
+        <w:tc>
+          <w:tcPr>
+            <w:tcW w:w="2224" w:type="dxa"/>
+          </w:tcPr>
+          <w:p/>
+        </w:tc>
+        <w:tc>
+          <w:tcPr>
+            <w:tcW w:w="2271" w:type="dxa"/>
+          </w:tcPr>
+          <w:p>
+            <w:pPr>
+              <w:jc w:val="right"/>
+              <w:rPr>
+                <w:b/>
+              </w:rPr>
+            </w:pPr>
+            <w:r>
+              <w:rPr>
+                <w:b/>
+              </w:rPr>
+              <w:t>Standard deviation</w:t>
+            </w:r>
+          </w:p>
+        </w:tc>
+        <w:tc>
+          <w:tcPr>
+            <w:tcW w:w="2225" w:type="dxa"/>
+          </w:tcPr>
+          <w:p/>
+        </w:tc>
+      </w:tr>
+    </w:tbl>
+    <w:p>
+      <w:pPr>
+        <w:ind w:left="360"/>
+      </w:pPr>
+    </w:p>
+    <w:p>
+      <w:r>
+        <w:br w:type="page"/>
+      </w:r>
+    </w:p>
+    <w:tbl>
+      <w:tblPr>
+        <w:tblStyle w:val="TableGrid"/>
+        <w:tblW w:w="0" w:type="auto"/>
+        <w:tblInd w:w="360" w:type="dxa"/>
+        <w:tblLook w:val="04A0" w:firstRow="1" w:lastRow="0" w:firstColumn="1" w:lastColumn="0" w:noHBand="0" w:noVBand="1"/>
+      </w:tblPr>
+      <w:tblGrid>
+        <w:gridCol w:w="2270"/>
+        <w:gridCol w:w="2224"/>
+        <w:gridCol w:w="2271"/>
+        <w:gridCol w:w="2225"/>
+      </w:tblGrid>
+      <w:tr>
+        <w:tc>
+          <w:tcPr>
+            <w:tcW w:w="8990" w:type="dxa"/>
+            <w:gridSpan w:val="4"/>
+          </w:tcPr>
+          <w:p>
+            <w:pPr>
+              <w:jc w:val="center"/>
+              <w:rPr>
+                <w:b/>
+              </w:rPr>
+            </w:pPr>
+            <w:r>
+              <w:rPr>
+                <w:b/>
+              </w:rPr>
+              <w:lastRenderedPageBreak/>
+              <w:t xml:space="preserve">Question </w:t>
+            </w:r>
+            <w:r>
+              <w:rPr>
+                <w:b/>
+              </w:rPr>
+              <w:t>11</w:t>
+            </w:r>
+            <w:r>
+              <w:rPr>
+                <w:b/>
+              </w:rPr>
+              <w:t xml:space="preserve"> – </w:t>
+            </w:r>
+            <w:r>
+              <w:t xml:space="preserve">Is there anything you want to comment on regarding </w:t>
+            </w:r>
+            <w:r>
+              <w:rPr>
+                <w:b/>
+                <w:bCs/>
+              </w:rPr>
+              <w:t>the layout</w:t>
+            </w:r>
+            <w:r>
+              <w:t xml:space="preserve"> of the project?</w:t>
+            </w:r>
+          </w:p>
+        </w:tc>
+      </w:tr>
+      <w:tr>
+        <w:tc>
+          <w:tcPr>
+            <w:tcW w:w="8990" w:type="dxa"/>
+            <w:gridSpan w:val="4"/>
+          </w:tcPr>
+          <w:p>
+            <w:pPr>
+              <w:jc w:val="center"/>
+              <w:rPr>
+                <w:b/>
+              </w:rPr>
+            </w:pPr>
+            <w:r>
+              <w:rPr>
+                <w:b/>
+              </w:rPr>
+              <w:t xml:space="preserve">Question </w:t>
+            </w:r>
+            <w:r>
+              <w:rPr>
+                <w:b/>
+              </w:rPr>
+              <w:t xml:space="preserve">Type – </w:t>
+            </w:r>
+            <w:r>
+              <w:rPr>
+                <w:b/>
+              </w:rPr>
+              <w:t>Open</w:t>
+            </w:r>
+          </w:p>
+        </w:tc>
+      </w:tr>
+      <w:tr>
+        <w:tc>
+          <w:tcPr>
+            <w:tcW w:w="4494" w:type="dxa"/>
+            <w:gridSpan w:val="2"/>
+          </w:tcPr>
+          <w:p>
+            <w:pPr>
+              <w:jc w:val="center"/>
+              <w:rPr>
+                <w:b/>
+              </w:rPr>
+            </w:pPr>
+            <w:r>
+              <w:rPr>
+                <w:b/>
+              </w:rPr>
+              <w:t>Condition A</w:t>
+            </w:r>
+          </w:p>
+        </w:tc>
+        <w:tc>
+          <w:tcPr>
+            <w:tcW w:w="4496" w:type="dxa"/>
+            <w:gridSpan w:val="2"/>
+          </w:tcPr>
+          <w:p>
+            <w:pPr>
+              <w:jc w:val="center"/>
+              <w:rPr>
+                <w:b/>
+              </w:rPr>
+            </w:pPr>
+            <w:r>
+              <w:rPr>
+                <w:b/>
+              </w:rPr>
+              <w:t>Condition B</w:t>
+            </w:r>
+          </w:p>
+        </w:tc>
+      </w:tr>
+      <w:tr>
+        <w:tc>
+          <w:tcPr>
+            <w:tcW w:w="2270" w:type="dxa"/>
+          </w:tcPr>
+          <w:p>
+            <w:pPr>
+              <w:jc w:val="right"/>
+              <w:rPr>
+                <w:b/>
+              </w:rPr>
+            </w:pPr>
+            <w:r>
+              <w:rPr>
+                <w:b/>
+              </w:rPr>
+              <w:t>Number of testers</w:t>
+            </w:r>
+          </w:p>
+        </w:tc>
+        <w:tc>
+          <w:tcPr>
+            <w:tcW w:w="2224" w:type="dxa"/>
+          </w:tcPr>
+          <w:p/>
+        </w:tc>
+        <w:tc>
+          <w:tcPr>
+            <w:tcW w:w="2271" w:type="dxa"/>
+          </w:tcPr>
+          <w:p>
+            <w:pPr>
+              <w:jc w:val="right"/>
+              <w:rPr>
+                <w:b/>
+              </w:rPr>
+            </w:pPr>
+            <w:r>
+              <w:rPr>
+                <w:b/>
+              </w:rPr>
+              <w:t>Number of testers</w:t>
+            </w:r>
+          </w:p>
+        </w:tc>
+        <w:tc>
+          <w:tcPr>
+            <w:tcW w:w="2225" w:type="dxa"/>
+          </w:tcPr>
+          <w:p/>
+        </w:tc>
+      </w:tr>
+      <w:tr>
+        <w:tc>
+          <w:tcPr>
+            <w:tcW w:w="2270" w:type="dxa"/>
+          </w:tcPr>
+          <w:p>
+            <w:pPr>
+              <w:jc w:val="right"/>
+              <w:rPr>
+                <w:b/>
+              </w:rPr>
+            </w:pPr>
+            <w:r>
+              <w:rPr>
+                <w:b/>
+              </w:rPr>
+              <w:t>Findings</w:t>
+            </w:r>
+          </w:p>
+        </w:tc>
+        <w:tc>
+          <w:tcPr>
+            <w:tcW w:w="2224" w:type="dxa"/>
+          </w:tcPr>
+          <w:p/>
+        </w:tc>
+        <w:tc>
+          <w:tcPr>
+            <w:tcW w:w="2271" w:type="dxa"/>
+          </w:tcPr>
+          <w:p>
+            <w:pPr>
+              <w:jc w:val="right"/>
+              <w:rPr>
+                <w:b/>
+              </w:rPr>
+            </w:pPr>
+            <w:r>
+              <w:rPr>
+                <w:b/>
+              </w:rPr>
+              <w:t>Findings</w:t>
+            </w:r>
+          </w:p>
+        </w:tc>
+        <w:tc>
+          <w:tcPr>
+            <w:tcW w:w="2225" w:type="dxa"/>
+          </w:tcPr>
+          <w:p/>
+        </w:tc>
+      </w:tr>
+    </w:tbl>
+    <w:p>
+      <w:pPr>
+        <w:ind w:left="360"/>
+      </w:pPr>
+    </w:p>
+    <w:tbl>
+      <w:tblPr>
+        <w:tblStyle w:val="TableGrid"/>
+        <w:tblW w:w="0" w:type="auto"/>
+        <w:tblInd w:w="360" w:type="dxa"/>
+        <w:tblLook w:val="04A0" w:firstRow="1" w:lastRow="0" w:firstColumn="1" w:lastColumn="0" w:noHBand="0" w:noVBand="1"/>
+      </w:tblPr>
+      <w:tblGrid>
+        <w:gridCol w:w="2270"/>
+        <w:gridCol w:w="2224"/>
+        <w:gridCol w:w="2271"/>
+        <w:gridCol w:w="2225"/>
+      </w:tblGrid>
+      <w:tr>
+        <w:tc>
+          <w:tcPr>
+            <w:tcW w:w="8990" w:type="dxa"/>
+            <w:gridSpan w:val="4"/>
+          </w:tcPr>
+          <w:p>
+            <w:pPr>
+              <w:jc w:val="center"/>
+              <w:rPr>
+                <w:b/>
+              </w:rPr>
+            </w:pPr>
+            <w:r>
+              <w:rPr>
+                <w:b/>
+              </w:rPr>
+              <w:t xml:space="preserve">Question </w:t>
+            </w:r>
+            <w:r>
+              <w:rPr>
+                <w:b/>
+              </w:rPr>
+              <w:t>12</w:t>
+            </w:r>
+            <w:r>
+              <w:rPr>
+                <w:b/>
+              </w:rPr>
+              <w:t xml:space="preserve"> – </w:t>
+            </w:r>
+            <w:r>
+              <w:t>Is there anything else you want to comment on?</w:t>
+            </w:r>
+          </w:p>
+        </w:tc>
+      </w:tr>
+      <w:tr>
+        <w:tc>
+          <w:tcPr>
+            <w:tcW w:w="8990" w:type="dxa"/>
+            <w:gridSpan w:val="4"/>
+          </w:tcPr>
+          <w:p>
+            <w:pPr>
+              <w:jc w:val="center"/>
+              <w:rPr>
+                <w:b/>
+              </w:rPr>
+            </w:pPr>
+            <w:r>
+              <w:rPr>
+                <w:b/>
+              </w:rPr>
+              <w:t xml:space="preserve">Question </w:t>
+            </w:r>
+            <w:r>
+              <w:rPr>
+                <w:b/>
+              </w:rPr>
+              <w:t xml:space="preserve">Type – </w:t>
+            </w:r>
+            <w:r>
+              <w:rPr>
+                <w:b/>
+              </w:rPr>
+              <w:t>Open</w:t>
+            </w:r>
+          </w:p>
+        </w:tc>
+      </w:tr>
+      <w:tr>
+        <w:tc>
+          <w:tcPr>
+            <w:tcW w:w="4494" w:type="dxa"/>
+            <w:gridSpan w:val="2"/>
+          </w:tcPr>
+          <w:p>
+            <w:pPr>
+              <w:jc w:val="center"/>
+              <w:rPr>
+                <w:b/>
+              </w:rPr>
+            </w:pPr>
+            <w:r>
+              <w:rPr>
+                <w:b/>
+              </w:rPr>
+              <w:t>Condition A</w:t>
+            </w:r>
+          </w:p>
+        </w:tc>
+        <w:tc>
+          <w:tcPr>
+            <w:tcW w:w="4496" w:type="dxa"/>
+            <w:gridSpan w:val="2"/>
+          </w:tcPr>
+          <w:p>
+            <w:pPr>
+              <w:jc w:val="center"/>
+              <w:rPr>
+                <w:b/>
+              </w:rPr>
+            </w:pPr>
+            <w:r>
+              <w:rPr>
+                <w:b/>
+              </w:rPr>
+              <w:t>Condition B</w:t>
+            </w:r>
+          </w:p>
+        </w:tc>
+      </w:tr>
+      <w:tr>
+        <w:tc>
+          <w:tcPr>
+            <w:tcW w:w="2270" w:type="dxa"/>
+          </w:tcPr>
+          <w:p>
+            <w:pPr>
+              <w:jc w:val="right"/>
+              <w:rPr>
+                <w:b/>
+              </w:rPr>
+            </w:pPr>
+            <w:r>
+              <w:rPr>
+                <w:b/>
+              </w:rPr>
+              <w:t>Number of testers</w:t>
+            </w:r>
+          </w:p>
+        </w:tc>
+        <w:tc>
+          <w:tcPr>
+            <w:tcW w:w="2224" w:type="dxa"/>
+          </w:tcPr>
+          <w:p/>
+        </w:tc>
+        <w:tc>
+          <w:tcPr>
+            <w:tcW w:w="2271" w:type="dxa"/>
+          </w:tcPr>
+          <w:p>
+            <w:pPr>
+              <w:jc w:val="right"/>
+              <w:rPr>
+                <w:b/>
+              </w:rPr>
+            </w:pPr>
+            <w:r>
+              <w:rPr>
+                <w:b/>
+              </w:rPr>
+              <w:t>Number of testers</w:t>
+            </w:r>
+          </w:p>
+        </w:tc>
+        <w:tc>
+          <w:tcPr>
+            <w:tcW w:w="2225" w:type="dxa"/>
+          </w:tcPr>
+          <w:p/>
+        </w:tc>
+      </w:tr>
+      <w:tr>
+        <w:tc>
+          <w:tcPr>
+            <w:tcW w:w="2270" w:type="dxa"/>
+          </w:tcPr>
+          <w:p>
+            <w:pPr>
+              <w:jc w:val="right"/>
+              <w:rPr>
+                <w:b/>
+              </w:rPr>
+            </w:pPr>
+            <w:r>
+              <w:rPr>
+                <w:b/>
+              </w:rPr>
+              <w:t>Findings</w:t>
+            </w:r>
+          </w:p>
+        </w:tc>
+        <w:tc>
+          <w:tcPr>
+            <w:tcW w:w="2224" w:type="dxa"/>
+          </w:tcPr>
+          <w:p/>
+        </w:tc>
+        <w:tc>
+          <w:tcPr>
+            <w:tcW w:w="2271" w:type="dxa"/>
+          </w:tcPr>
+          <w:p>
+            <w:pPr>
+              <w:jc w:val="right"/>
+              <w:rPr>
+                <w:b/>
+              </w:rPr>
+            </w:pPr>
+            <w:r>
+              <w:rPr>
+                <w:b/>
+              </w:rPr>
+              <w:t>Findings</w:t>
             </w:r>
           </w:p>
         </w:tc>
@@ -9651,29 +11251,6 @@
 </file>
 
 <file path=customXml/item1.xml><?xml version="1.0" encoding="utf-8"?>
-<?mso-contentType ?>
-<FormTemplates xmlns="http://schemas.microsoft.com/sharepoint/v3/contenttype/forms">
-  <Display>DocumentLibraryForm</Display>
-  <Edit>DocumentLibraryForm</Edit>
-  <New>DocumentLibraryForm</New>
-</FormTemplates>
-</file>
-
-<file path=customXml/item2.xml><?xml version="1.0" encoding="utf-8"?>
-<b:Sources xmlns:b="http://schemas.openxmlformats.org/officeDocument/2006/bibliography" xmlns="http://schemas.openxmlformats.org/officeDocument/2006/bibliography" SelectedStyle="\APASixthEditionOfficeOnline.xsl" StyleName="APA" Version="6"/>
-</file>
-
-<file path=customXml/item3.xml><?xml version="1.0" encoding="utf-8"?>
-<p:properties xmlns:p="http://schemas.microsoft.com/office/2006/metadata/properties" xmlns:xsi="http://www.w3.org/2001/XMLSchema-instance" xmlns:pc="http://schemas.microsoft.com/office/infopath/2007/PartnerControls">
-  <documentManagement>
-    <c6664f9864b54a78bdf9e6230de1c78b xmlns="6c73e52c-07d4-4617-ab67-464747257e8d">
-      <Terms xmlns="http://schemas.microsoft.com/office/infopath/2007/PartnerControls"/>
-    </c6664f9864b54a78bdf9e6230de1c78b>
-  </documentManagement>
-</p:properties>
-</file>
-
-<file path=customXml/item4.xml><?xml version="1.0" encoding="utf-8"?>
 <ct:contentTypeSchema xmlns:ct="http://schemas.microsoft.com/office/2006/metadata/contentType" xmlns:ma="http://schemas.microsoft.com/office/2006/metadata/properties/metaAttributes" ct:_="" ma:_="" ma:contentTypeName="Document" ma:contentTypeID="0x010100294690D6A57C3C4B8650464765815F1C" ma:contentTypeVersion="14" ma:contentTypeDescription="Een nieuw document maken." ma:contentTypeScope="" ma:versionID="1dab55f492164642e919e8d0426df901">
   <xsd:schema xmlns:xsd="http://www.w3.org/2001/XMLSchema" xmlns:xs="http://www.w3.org/2001/XMLSchema" xmlns:p="http://schemas.microsoft.com/office/2006/metadata/properties" xmlns:ns2="45f6ce90-ba85-4ef2-b43f-c64448cd95eb" xmlns:ns3="c7549584-aa9c-449c-abfe-2ca02f3a7188" xmlns:ns4="6c73e52c-07d4-4617-ab67-464747257e8d" xmlns:ns5="ab37b2fe-4f81-426e-b942-40459dbac68c" targetNamespace="http://schemas.microsoft.com/office/2006/metadata/properties" ma:root="true" ma:fieldsID="988149002735a06456bc28dcd6108c07" ns2:_="" ns3:_="" ns4:_="" ns5:_="">
     <xsd:import namespace="45f6ce90-ba85-4ef2-b43f-c64448cd95eb"/>
@@ -9908,33 +11485,30 @@
 </ct:contentTypeSchema>
 </file>
 
-<file path=customXml/itemProps1.xml><?xml version="1.0" encoding="utf-8"?>
-<ds:datastoreItem xmlns:ds="http://schemas.openxmlformats.org/officeDocument/2006/customXml" ds:itemID="{B542C8E6-C97A-4977-8711-6EDAB461F865}">
-  <ds:schemaRefs>
-    <ds:schemaRef ds:uri="http://schemas.microsoft.com/sharepoint/v3/contenttype/forms"/>
-  </ds:schemaRefs>
-</ds:datastoreItem>
+<file path=customXml/item2.xml><?xml version="1.0" encoding="utf-8"?>
+<p:properties xmlns:p="http://schemas.microsoft.com/office/2006/metadata/properties" xmlns:xsi="http://www.w3.org/2001/XMLSchema-instance" xmlns:pc="http://schemas.microsoft.com/office/infopath/2007/PartnerControls">
+  <documentManagement>
+    <c6664f9864b54a78bdf9e6230de1c78b xmlns="6c73e52c-07d4-4617-ab67-464747257e8d">
+      <Terms xmlns="http://schemas.microsoft.com/office/infopath/2007/PartnerControls"/>
+    </c6664f9864b54a78bdf9e6230de1c78b>
+  </documentManagement>
+</p:properties>
 </file>
 
-<file path=customXml/itemProps2.xml><?xml version="1.0" encoding="utf-8"?>
-<ds:datastoreItem xmlns:ds="http://schemas.openxmlformats.org/officeDocument/2006/customXml" ds:itemID="{B4F1C5BA-9E7D-4462-A7F2-E4E041E93E6E}">
-  <ds:schemaRefs>
-    <ds:schemaRef ds:uri="http://schemas.openxmlformats.org/officeDocument/2006/bibliography"/>
-  </ds:schemaRefs>
-</ds:datastoreItem>
+<file path=customXml/item3.xml><?xml version="1.0" encoding="utf-8"?>
+<b:Sources xmlns:b="http://schemas.openxmlformats.org/officeDocument/2006/bibliography" xmlns="http://schemas.openxmlformats.org/officeDocument/2006/bibliography" SelectedStyle="\APASixthEditionOfficeOnline.xsl" StyleName="APA" Version="6"/>
 </file>
 
-<file path=customXml/itemProps3.xml><?xml version="1.0" encoding="utf-8"?>
-<ds:datastoreItem xmlns:ds="http://schemas.openxmlformats.org/officeDocument/2006/customXml" ds:itemID="{3A5FD474-3C2F-4FC6-AB4F-1AE4ED2581D8}">
-  <ds:schemaRefs>
-    <ds:schemaRef ds:uri="http://schemas.microsoft.com/office/2006/metadata/properties"/>
-    <ds:schemaRef ds:uri="http://schemas.microsoft.com/office/infopath/2007/PartnerControls"/>
-    <ds:schemaRef ds:uri="6c73e52c-07d4-4617-ab67-464747257e8d"/>
-  </ds:schemaRefs>
-</ds:datastoreItem>
+<file path=customXml/item4.xml><?xml version="1.0" encoding="utf-8"?>
+<?mso-contentType ?>
+<FormTemplates xmlns="http://schemas.microsoft.com/sharepoint/v3/contenttype/forms">
+  <Display>DocumentLibraryForm</Display>
+  <Edit>DocumentLibraryForm</Edit>
+  <New>DocumentLibraryForm</New>
+</FormTemplates>
 </file>
 
-<file path=customXml/itemProps4.xml><?xml version="1.0" encoding="utf-8"?>
+<file path=customXml/itemProps1.xml><?xml version="1.0" encoding="utf-8"?>
 <ds:datastoreItem xmlns:ds="http://schemas.openxmlformats.org/officeDocument/2006/customXml" ds:itemID="{64E063E2-29FD-4E82-A461-8FA72AB3503D}">
   <ds:schemaRefs>
     <ds:schemaRef ds:uri="http://schemas.microsoft.com/office/2006/metadata/contentType"/>
@@ -9953,4 +11527,30 @@
     <ds:schemaRef ds:uri="http://schemas.microsoft.com/internal/obd"/>
   </ds:schemaRefs>
 </ds:datastoreItem>
+</file>
+
+<file path=customXml/itemProps2.xml><?xml version="1.0" encoding="utf-8"?>
+<ds:datastoreItem xmlns:ds="http://schemas.openxmlformats.org/officeDocument/2006/customXml" ds:itemID="{3A5FD474-3C2F-4FC6-AB4F-1AE4ED2581D8}">
+  <ds:schemaRefs>
+    <ds:schemaRef ds:uri="http://schemas.microsoft.com/office/2006/metadata/properties"/>
+    <ds:schemaRef ds:uri="http://schemas.microsoft.com/office/infopath/2007/PartnerControls"/>
+    <ds:schemaRef ds:uri="6c73e52c-07d4-4617-ab67-464747257e8d"/>
+  </ds:schemaRefs>
+</ds:datastoreItem>
+</file>
+
+<file path=customXml/itemProps3.xml><?xml version="1.0" encoding="utf-8"?>
+<ds:datastoreItem xmlns:ds="http://schemas.openxmlformats.org/officeDocument/2006/customXml" ds:itemID="{B4F1C5BA-9E7D-4462-A7F2-E4E041E93E6E}">
+  <ds:schemaRefs>
+    <ds:schemaRef ds:uri="http://schemas.openxmlformats.org/officeDocument/2006/bibliography"/>
+  </ds:schemaRefs>
+</ds:datastoreItem>
+</file>
+
+<file path=customXml/itemProps4.xml><?xml version="1.0" encoding="utf-8"?>
+<ds:datastoreItem xmlns:ds="http://schemas.openxmlformats.org/officeDocument/2006/customXml" ds:itemID="{B542C8E6-C97A-4977-8711-6EDAB461F865}">
+  <ds:schemaRefs>
+    <ds:schemaRef ds:uri="http://schemas.microsoft.com/sharepoint/v3/contenttype/forms"/>
+  </ds:schemaRefs>
+</ds:datastoreItem>
 </file>
</xml_diff>